<commit_message>
Rendered manuscript in word
</commit_message>
<xml_diff>
--- a/manuscript/submissions/science_advances/TranscriptomicSimilarity_docx.docx
+++ b/manuscript/submissions/science_advances/TranscriptomicSimilarity_docx.docx
@@ -868,7 +868,7 @@
       <w:r>
         <w:drawing>
           <wp:inline>
-            <wp:extent cx="5334000" cy="5067300"/>
+            <wp:extent cx="5943600" cy="5646420"/>
             <wp:effectExtent b="0" l="0" r="0" t="0"/>
             <wp:docPr descr=" () Similarity matrix displaying the correlation between 67 mouse regions and 88 human regions based on the expression of 2624 homologous genes. Columns are annotated with 11 broad mouse regions: Cortical subplate (CTXsp), olfactory areas (OLF), hippocampal formation (HPF), isocortex, cerebral nuclei (CNU), interbrain (IB), midbrain (MB), pons (P), medulla (MY), cerebellar cortex (CBX), cerebellar nuclei (CBN). Rows are annotated with 16 broad human regions: Claustrum (Cl), limbic lobe (LL), frontal lobe (FL), insula (Ins), occipital lobe (OL), parietal lobe (PL), temporal lobe (TL), amygdala (Amg), basal ganglia (BG), basal forebrain (BF), diencephalon (DIE), mesencephalon (MES), pons, myelencephalon (MY), cerebellar cortex (CbCx), cerebellar nuclei (CbN). Broad patterns of similarity are evident between coarsely defined brain regions, while correlation patterns are mostly homogeneous within these regions. () Mouse brain coronal slices showing similarity profiles for the human precentral gyrus, cuneus and crus I. Correlation patterns for the precentral gyrus and cuneus are highly similar to one another and broadly similar to most isocortical regions. The crus I is homogeneously similar to the mouse cerebellum. () Anatomically-ordered line charts displaying the similarity profiles for the seed regions in (B). Dashed vertical lines indicate the canonical mouse homologue for each human seed. Annotation colours correspond to atlas colours from the AMBA and AHBA for mouse and human regions respectively." title="" id="1" name="Picture"/>
             <a:graphic>
@@ -889,7 +889,7 @@
                   <pic:spPr bwMode="auto">
                     <a:xfrm>
                       <a:off x="0" y="0"/>
-                      <a:ext cx="5334000" cy="5067300"/>
+                      <a:ext cx="5943600" cy="5646420"/>
                     </a:xfrm>
                     <a:prstGeom prst="rect">
                       <a:avLst/>
@@ -969,7 +969,7 @@
       <w:r>
         <w:drawing>
           <wp:inline>
-            <wp:extent cx="5334000" cy="3411537"/>
+            <wp:extent cx="5943600" cy="3801427"/>
             <wp:effectExtent b="0" l="0" r="0" t="0"/>
             <wp:docPr descr=" () Voxel-wise expression maps from 2624 homologous genes in the AMBA were used to train the neural network to classify each mouse voxel into one of 67 atlas regions. () Once the network is trained, the output layer is removed. The mouse and human regional gene expression matrices are passed through the network, resulting in lower-dimensional latent space representations of the data. The training and transformation process was repeated 500 times. () A similarity matrix displaying the gene expression latent space correlation between mouse and human regions, averaged over 500 neural network training runs. Similar brain regions exhibit very high correlation values. Column and row annotations as described in Fig. 1." title="" id="1" name="Picture"/>
             <a:graphic>
@@ -990,7 +990,7 @@
                   <pic:spPr bwMode="auto">
                     <a:xfrm>
                       <a:off x="0" y="0"/>
-                      <a:ext cx="5334000" cy="3411537"/>
+                      <a:ext cx="5943600" cy="3801427"/>
                     </a:xfrm>
                     <a:prstGeom prst="rect">
                       <a:avLst/>
@@ -1241,7 +1241,7 @@
       <w:r>
         <w:drawing>
           <wp:inline>
-            <wp:extent cx="5334000" cy="3944937"/>
+            <wp:extent cx="5943600" cy="4395787"/>
             <wp:effectExtent b="0" l="0" r="0" t="0"/>
             <wp:docPr descr=" () The amount of local signal within a broadly similar region of the brain for a finer seed region’s (e.g. primary motor area) similarity profile can be quantified by the decay rate of the head of the rank-ordered profile. Decay rate was quantified by computing the rank at a similarity of 0.75. This metric was compared between the initial gene expression space (orange line) and every gene expression latent space resulting from repeated training of the neural network (every blue line is a training outcome, heavy blue line serves as an example). A negative difference between these rank metrics indicates an improvement in locality in the latent space. () Structure-wise distributions of differences in rank at a similarity of 0.75 between the initial gene expression space and the gene expression latent spaces. Points and error bars represent mean and 95% confidence interval. Dashed black line at 0 indicates the threshold for improvement in one space over the other. Colours correspond to AMBA annotations as in Fig. 1 and 2. () Proportion of perceptron training runs resulting in an improvement or null difference in the gene expression latent space compared with the initial space. Cortical and cerebellar regions exhibit high proportions of improvement, while subcortical regions are less likely to be improved by the classification process." title="" id="1" name="Picture"/>
             <a:graphic>
@@ -1262,7 +1262,7 @@
                   <pic:spPr bwMode="auto">
                     <a:xfrm>
                       <a:off x="0" y="0"/>
-                      <a:ext cx="5334000" cy="3944937"/>
+                      <a:ext cx="5943600" cy="4395787"/>
                     </a:xfrm>
                     <a:prstGeom prst="rect">
                       <a:avLst/>
@@ -1324,7 +1324,7 @@
       <w:r>
         <w:drawing>
           <wp:inline>
-            <wp:extent cx="5334000" cy="4565728"/>
+            <wp:extent cx="5943600" cy="5087525"/>
             <wp:effectExtent b="0" l="0" r="0" t="0"/>
             <wp:docPr descr=" () Comparison between the ranks of canonical human matches for mouse seed regions between the initial gene expression space and gene expression latent spaces. Points and error bars represent mean and 95% confidence interval. Mouse region names are coloured according to the AMBA palette. () Proportion of latent spaces resulting in an improvement or null difference compared with the initial gene space. Uncoloured voxels correspond to regions with no established canonical human match." title="" id="1" name="Picture"/>
             <a:graphic>
@@ -1345,7 +1345,7 @@
                   <pic:spPr bwMode="auto">
                     <a:xfrm>
                       <a:off x="0" y="0"/>
-                      <a:ext cx="5334000" cy="4565728"/>
+                      <a:ext cx="5943600" cy="5087525"/>
                     </a:xfrm>
                     <a:prstGeom prst="rect">
                       <a:avLst/>
@@ -1715,7 +1715,7 @@
       <w:r>
         <w:drawing>
           <wp:inline>
-            <wp:extent cx="5334000" cy="4050506"/>
+            <wp:extent cx="5943600" cy="4513421"/>
             <wp:effectExtent b="0" l="0" r="0" t="0"/>
             <wp:docPr descr=" () Maximal correlation distributions of mouse isocortical regions. Points and error bars represent mean and 95% confidence interval over latent space samples. () Distributions of average maximal correlation for sensorimotor and supramodal isocortical areas in each gene expression latent space. Grey lines correspond to individual latent spaces. () Hierarchical clustering of mouse and human isocortical regions based on average latent space correlation values. Mouse regions are annotated as sensorimotor or supramodal. Four clusters were chosen for visualization using the elbow method. () Within-cluster sum of squared distances for different numbers of mouse and human isocortical clusters in the average latent space and initial homologous gene space." title="" id="1" name="Picture"/>
             <a:graphic>
@@ -1736,7 +1736,7 @@
                   <pic:spPr bwMode="auto">
                     <a:xfrm>
                       <a:off x="0" y="0"/>
-                      <a:ext cx="5334000" cy="4050506"/>
+                      <a:ext cx="5943600" cy="4513421"/>
                     </a:xfrm>
                     <a:prstGeom prst="rect">
                       <a:avLst/>
@@ -1945,7 +1945,7 @@
       <w:r>
         <w:drawing>
           <wp:inline>
-            <wp:extent cx="5334000" cy="4528343"/>
+            <wp:extent cx="5943600" cy="5045868"/>
             <wp:effectExtent b="0" l="0" r="0" t="0"/>
             <wp:docPr descr=" () Distributions over gene expression latent spaces of region-wise average correlation values for mouse and human striatal pairs. Human regions were chosen based on the AHBA ontology. Mouse target regions were chosen to be those with the highest average correlation values. () Latent space averaged correlations between voxels in the mouse striatum and human target regions. Target regions were selected based on the highest mean correlation across all striatal voxels. () Proportions of latent spaces in which mouse striatal voxels are maximally similar to human target regions." title="" id="1" name="Picture"/>
             <a:graphic>
@@ -1966,7 +1966,7 @@
                   <pic:spPr bwMode="auto">
                     <a:xfrm>
                       <a:off x="0" y="0"/>
-                      <a:ext cx="5334000" cy="4528343"/>
+                      <a:ext cx="5943600" cy="5045868"/>
                     </a:xfrm>
                     <a:prstGeom prst="rect">
                       <a:avLst/>
@@ -6899,7 +6899,11 @@
       </w:r>
     </w:p>
     <w:bookmarkEnd w:id="112"/>
-    <w:sectPr/>
+    <w:sectPr>
+      <w:pgSz w:h="15840" w:w="12240"/>
+      <w:pgMar w:bottom="1440" w:footer="720" w:gutter="0" w:header="720" w:left="1440" w:right="1440" w:top="1440"/>
+      <w:cols w:space="720"/>
+    </w:sectPr>
   </w:body>
 </w:document>
 </file>
@@ -6928,7 +6932,269 @@
 </file>
 
 <file path=word/numbering.xml><?xml version="1.0" encoding="utf-8"?>
-<w:numbering xmlns:w="http://schemas.openxmlformats.org/wordprocessingml/2006/main">
+<w:numbering xmlns:aink="http://schemas.microsoft.com/office/drawing/2016/ink" xmlns:am3d="http://schemas.microsoft.com/office/drawing/2017/model3d" xmlns:cx="http://schemas.microsoft.com/office/drawing/2014/chartex" xmlns:cx1="http://schemas.microsoft.com/office/drawing/2015/9/8/chartex" xmlns:cx2="http://schemas.microsoft.com/office/drawing/2015/10/21/chartex" xmlns:cx3="http://schemas.microsoft.com/office/drawing/2016/5/9/chartex" xmlns:cx4="http://schemas.microsoft.com/office/drawing/2016/5/10/chartex" xmlns:cx5="http://schemas.microsoft.com/office/drawing/2016/5/11/chartex" xmlns:cx6="http://schemas.microsoft.com/office/drawing/2016/5/12/chartex" xmlns:cx7="http://schemas.microsoft.com/office/drawing/2016/5/13/chartex" xmlns:cx8="http://schemas.microsoft.com/office/drawing/2016/5/14/chartex" xmlns:m="http://schemas.openxmlformats.org/officeDocument/2006/math" xmlns:mc="http://schemas.openxmlformats.org/markup-compatibility/2006" xmlns:o="urn:schemas-microsoft-com:office:office" xmlns:r="http://schemas.openxmlformats.org/officeDocument/2006/relationships" xmlns:v="urn:schemas-microsoft-com:vml" xmlns:w="http://schemas.openxmlformats.org/wordprocessingml/2006/main" xmlns:w10="urn:schemas-microsoft-com:office:word" xmlns:w14="http://schemas.microsoft.com/office/word/2010/wordml" xmlns:w15="http://schemas.microsoft.com/office/word/2012/wordml" xmlns:w16="http://schemas.microsoft.com/office/word/2018/wordml" xmlns:w16cex="http://schemas.microsoft.com/office/word/2018/wordml/cex" xmlns:w16cid="http://schemas.microsoft.com/office/word/2016/wordml/cid" xmlns:w16sdtdh="http://schemas.microsoft.com/office/word/2020/wordml/sdtdatahash" xmlns:w16se="http://schemas.microsoft.com/office/word/2015/wordml/symex" xmlns:wne="http://schemas.microsoft.com/office/word/2006/wordml" xmlns:wp="http://schemas.openxmlformats.org/drawingml/2006/wordprocessingDrawing" xmlns:wp14="http://schemas.microsoft.com/office/word/2010/wordprocessingDrawing" xmlns:wpc="http://schemas.microsoft.com/office/word/2010/wordprocessingCanvas" xmlns:wpg="http://schemas.microsoft.com/office/word/2010/wordprocessingGroup" xmlns:wpi="http://schemas.microsoft.com/office/word/2010/wordprocessingInk" xmlns:wps="http://schemas.microsoft.com/office/word/2010/wordprocessingShape" mc:Ignorable="w14 w15 w16se w16cid w16 w16cex w16sdtdh wp14">
+  <w:abstractNum w15:restartNumberingAfterBreak="0" w:abstractNumId="0">
+    <w:nsid w:val="FFFFFF7C"/>
+    <w:multiLevelType w:val="singleLevel"/>
+    <w:tmpl w:val="4006A660"/>
+    <w:lvl w:ilvl="0">
+      <w:start w:val="1"/>
+      <w:numFmt w:val="decimal"/>
+      <w:lvlText w:val="%1."/>
+      <w:lvlJc w:val="left"/>
+      <w:pPr>
+        <w:tabs>
+          <w:tab w:pos="1492" w:val="num"/>
+        </w:tabs>
+        <w:ind w:hanging="360" w:left="1492"/>
+      </w:pPr>
+    </w:lvl>
+  </w:abstractNum>
+  <w:abstractNum w15:restartNumberingAfterBreak="0" w:abstractNumId="1">
+    <w:nsid w:val="FFFFFF7D"/>
+    <w:multiLevelType w:val="singleLevel"/>
+    <w:tmpl w:val="4544BD02"/>
+    <w:lvl w:ilvl="0">
+      <w:start w:val="1"/>
+      <w:numFmt w:val="decimal"/>
+      <w:lvlText w:val="%1."/>
+      <w:lvlJc w:val="left"/>
+      <w:pPr>
+        <w:tabs>
+          <w:tab w:pos="1209" w:val="num"/>
+        </w:tabs>
+        <w:ind w:hanging="360" w:left="1209"/>
+      </w:pPr>
+    </w:lvl>
+  </w:abstractNum>
+  <w:abstractNum w15:restartNumberingAfterBreak="0" w:abstractNumId="2">
+    <w:nsid w:val="FFFFFF7E"/>
+    <w:multiLevelType w:val="singleLevel"/>
+    <w:tmpl w:val="96BC20F2"/>
+    <w:lvl w:ilvl="0">
+      <w:start w:val="1"/>
+      <w:numFmt w:val="decimal"/>
+      <w:lvlText w:val="%1."/>
+      <w:lvlJc w:val="left"/>
+      <w:pPr>
+        <w:tabs>
+          <w:tab w:pos="926" w:val="num"/>
+        </w:tabs>
+        <w:ind w:hanging="360" w:left="926"/>
+      </w:pPr>
+    </w:lvl>
+  </w:abstractNum>
+  <w:abstractNum w15:restartNumberingAfterBreak="0" w:abstractNumId="3">
+    <w:nsid w:val="FFFFFF7F"/>
+    <w:multiLevelType w:val="singleLevel"/>
+    <w:tmpl w:val="54C6823E"/>
+    <w:lvl w:ilvl="0">
+      <w:start w:val="1"/>
+      <w:numFmt w:val="decimal"/>
+      <w:lvlText w:val="%1."/>
+      <w:lvlJc w:val="left"/>
+      <w:pPr>
+        <w:tabs>
+          <w:tab w:pos="643" w:val="num"/>
+        </w:tabs>
+        <w:ind w:hanging="360" w:left="643"/>
+      </w:pPr>
+    </w:lvl>
+  </w:abstractNum>
+  <w:abstractNum w15:restartNumberingAfterBreak="0" w:abstractNumId="4">
+    <w:nsid w:val="FFFFFF80"/>
+    <w:multiLevelType w:val="singleLevel"/>
+    <w:tmpl w:val="8236F876"/>
+    <w:lvl w:ilvl="0">
+      <w:start w:val="1"/>
+      <w:numFmt w:val="bullet"/>
+      <w:lvlText w:val=""/>
+      <w:lvlJc w:val="left"/>
+      <w:pPr>
+        <w:tabs>
+          <w:tab w:pos="1492" w:val="num"/>
+        </w:tabs>
+        <w:ind w:hanging="360" w:left="1492"/>
+      </w:pPr>
+      <w:rPr>
+        <w:rFonts w:ascii="Symbol" w:hAnsi="Symbol" w:hint="default"/>
+      </w:rPr>
+    </w:lvl>
+  </w:abstractNum>
+  <w:abstractNum w15:restartNumberingAfterBreak="0" w:abstractNumId="5">
+    <w:nsid w:val="FFFFFF81"/>
+    <w:multiLevelType w:val="singleLevel"/>
+    <w:tmpl w:val="728CE802"/>
+    <w:lvl w:ilvl="0">
+      <w:start w:val="1"/>
+      <w:numFmt w:val="bullet"/>
+      <w:lvlText w:val=""/>
+      <w:lvlJc w:val="left"/>
+      <w:pPr>
+        <w:tabs>
+          <w:tab w:pos="1209" w:val="num"/>
+        </w:tabs>
+        <w:ind w:hanging="360" w:left="1209"/>
+      </w:pPr>
+      <w:rPr>
+        <w:rFonts w:ascii="Symbol" w:hAnsi="Symbol" w:hint="default"/>
+      </w:rPr>
+    </w:lvl>
+  </w:abstractNum>
+  <w:abstractNum w15:restartNumberingAfterBreak="0" w:abstractNumId="6">
+    <w:nsid w:val="FFFFFF82"/>
+    <w:multiLevelType w:val="singleLevel"/>
+    <w:tmpl w:val="4970AA0E"/>
+    <w:lvl w:ilvl="0">
+      <w:start w:val="1"/>
+      <w:numFmt w:val="bullet"/>
+      <w:lvlText w:val=""/>
+      <w:lvlJc w:val="left"/>
+      <w:pPr>
+        <w:tabs>
+          <w:tab w:pos="926" w:val="num"/>
+        </w:tabs>
+        <w:ind w:hanging="360" w:left="926"/>
+      </w:pPr>
+      <w:rPr>
+        <w:rFonts w:ascii="Symbol" w:hAnsi="Symbol" w:hint="default"/>
+      </w:rPr>
+    </w:lvl>
+  </w:abstractNum>
+  <w:abstractNum w15:restartNumberingAfterBreak="0" w:abstractNumId="7">
+    <w:nsid w:val="FFFFFF83"/>
+    <w:multiLevelType w:val="singleLevel"/>
+    <w:tmpl w:val="7C64A054"/>
+    <w:lvl w:ilvl="0">
+      <w:start w:val="1"/>
+      <w:numFmt w:val="bullet"/>
+      <w:lvlText w:val=""/>
+      <w:lvlJc w:val="left"/>
+      <w:pPr>
+        <w:tabs>
+          <w:tab w:pos="643" w:val="num"/>
+        </w:tabs>
+        <w:ind w:hanging="360" w:left="643"/>
+      </w:pPr>
+      <w:rPr>
+        <w:rFonts w:ascii="Symbol" w:hAnsi="Symbol" w:hint="default"/>
+      </w:rPr>
+    </w:lvl>
+  </w:abstractNum>
+  <w:abstractNum w15:restartNumberingAfterBreak="0" w:abstractNumId="8">
+    <w:nsid w:val="FFFFFF88"/>
+    <w:multiLevelType w:val="singleLevel"/>
+    <w:tmpl w:val="EBE8A11E"/>
+    <w:lvl w:ilvl="0">
+      <w:start w:val="1"/>
+      <w:numFmt w:val="decimal"/>
+      <w:lvlText w:val="%1."/>
+      <w:lvlJc w:val="left"/>
+      <w:pPr>
+        <w:tabs>
+          <w:tab w:pos="360" w:val="num"/>
+        </w:tabs>
+        <w:ind w:hanging="360" w:left="360"/>
+      </w:pPr>
+    </w:lvl>
+  </w:abstractNum>
+  <w:abstractNum w15:restartNumberingAfterBreak="0" w:abstractNumId="9">
+    <w:nsid w:val="FFFFFF89"/>
+    <w:multiLevelType w:val="singleLevel"/>
+    <w:tmpl w:val="33CC6752"/>
+    <w:lvl w:ilvl="0">
+      <w:start w:val="1"/>
+      <w:numFmt w:val="bullet"/>
+      <w:lvlText w:val=""/>
+      <w:lvlJc w:val="left"/>
+      <w:pPr>
+        <w:tabs>
+          <w:tab w:pos="360" w:val="num"/>
+        </w:tabs>
+        <w:ind w:hanging="360" w:left="360"/>
+      </w:pPr>
+      <w:rPr>
+        <w:rFonts w:ascii="Symbol" w:hAnsi="Symbol" w:hint="default"/>
+      </w:rPr>
+    </w:lvl>
+  </w:abstractNum>
+  <w:abstractNum w15:restartNumberingAfterBreak="0" w:abstractNumId="10">
+    <w:nsid w:val="0000A990"/>
+    <w:multiLevelType w:val="multilevel"/>
+    <w:tmpl w:val="AEBCCD66"/>
+    <w:lvl w:ilvl="0">
+      <w:numFmt w:val="bullet"/>
+      <w:lvlText w:val=" "/>
+      <w:lvlJc w:val="left"/>
+      <w:pPr>
+        <w:ind w:hanging="480" w:left="720"/>
+      </w:pPr>
+    </w:lvl>
+    <w:lvl w:ilvl="1">
+      <w:numFmt w:val="bullet"/>
+      <w:lvlText w:val=" "/>
+      <w:lvlJc w:val="left"/>
+      <w:pPr>
+        <w:ind w:hanging="480" w:left="1440"/>
+      </w:pPr>
+    </w:lvl>
+    <w:lvl w:ilvl="2">
+      <w:numFmt w:val="bullet"/>
+      <w:lvlText w:val=" "/>
+      <w:lvlJc w:val="left"/>
+      <w:pPr>
+        <w:ind w:hanging="480" w:left="2160"/>
+      </w:pPr>
+    </w:lvl>
+    <w:lvl w:ilvl="3">
+      <w:numFmt w:val="bullet"/>
+      <w:lvlText w:val=" "/>
+      <w:lvlJc w:val="left"/>
+      <w:pPr>
+        <w:ind w:hanging="480" w:left="2880"/>
+      </w:pPr>
+    </w:lvl>
+    <w:lvl w:ilvl="4">
+      <w:numFmt w:val="bullet"/>
+      <w:lvlText w:val=" "/>
+      <w:lvlJc w:val="left"/>
+      <w:pPr>
+        <w:ind w:hanging="480" w:left="3600"/>
+      </w:pPr>
+    </w:lvl>
+    <w:lvl w:ilvl="5">
+      <w:numFmt w:val="bullet"/>
+      <w:lvlText w:val=" "/>
+      <w:lvlJc w:val="left"/>
+      <w:pPr>
+        <w:ind w:hanging="480" w:left="4320"/>
+      </w:pPr>
+    </w:lvl>
+    <w:lvl w:ilvl="6">
+      <w:numFmt w:val="bullet"/>
+      <w:lvlText w:val=" "/>
+      <w:lvlJc w:val="left"/>
+      <w:pPr>
+        <w:ind w:hanging="480" w:left="5040"/>
+      </w:pPr>
+    </w:lvl>
+    <w:lvl w:ilvl="7">
+      <w:numFmt w:val="bullet"/>
+      <w:lvlText w:val=" "/>
+      <w:lvlJc w:val="left"/>
+      <w:pPr>
+        <w:ind w:hanging="480" w:left="5760"/>
+      </w:pPr>
+    </w:lvl>
+    <w:lvl w:ilvl="8">
+      <w:numFmt w:val="bullet"/>
+      <w:lvlText w:val=" "/>
+      <w:lvlJc w:val="left"/>
+      <w:pPr>
+        <w:ind w:hanging="480" w:left="6480"/>
+      </w:pPr>
+    </w:lvl>
+  </w:abstractNum>
   <w:abstractNum w:abstractNumId="990">
     <w:nsid w:val="A990"/>
     <w:multiLevelType w:val="multilevel"/>
@@ -7005,6 +7271,39 @@
       </w:pPr>
     </w:lvl>
   </w:abstractNum>
+  <w:num w:numId="1">
+    <w:abstractNumId w:val="10"/>
+  </w:num>
+  <w:num w:numId="2">
+    <w:abstractNumId w:val="0"/>
+  </w:num>
+  <w:num w:numId="3">
+    <w:abstractNumId w:val="1"/>
+  </w:num>
+  <w:num w:numId="4">
+    <w:abstractNumId w:val="2"/>
+  </w:num>
+  <w:num w:numId="5">
+    <w:abstractNumId w:val="3"/>
+  </w:num>
+  <w:num w:numId="6">
+    <w:abstractNumId w:val="8"/>
+  </w:num>
+  <w:num w:numId="7">
+    <w:abstractNumId w:val="4"/>
+  </w:num>
+  <w:num w:numId="8">
+    <w:abstractNumId w:val="5"/>
+  </w:num>
+  <w:num w:numId="9">
+    <w:abstractNumId w:val="6"/>
+  </w:num>
+  <w:num w:numId="10">
+    <w:abstractNumId w:val="7"/>
+  </w:num>
+  <w:num w:numId="11">
+    <w:abstractNumId w:val="9"/>
+  </w:num>
   <w:num w:numId="1000">
     <w:abstractNumId w:val="990"/>
   </w:num>
@@ -7012,7 +7311,7 @@
 </file>
 
 <file path=word/styles.xml><?xml version="1.0" encoding="utf-8"?>
-<w:styles xmlns:r="http://schemas.openxmlformats.org/officeDocument/2006/relationships" xmlns:w="http://schemas.openxmlformats.org/wordprocessingml/2006/main">
+<w:styles xmlns:mc="http://schemas.openxmlformats.org/markup-compatibility/2006" xmlns:r="http://schemas.openxmlformats.org/officeDocument/2006/relationships" xmlns:w="http://schemas.openxmlformats.org/wordprocessingml/2006/main" xmlns:w14="http://schemas.microsoft.com/office/word/2010/wordml" xmlns:w15="http://schemas.microsoft.com/office/word/2012/wordml" xmlns:w16="http://schemas.microsoft.com/office/word/2018/wordml" xmlns:w16cex="http://schemas.microsoft.com/office/word/2018/wordml/cex" xmlns:w16cid="http://schemas.microsoft.com/office/word/2016/wordml/cid" xmlns:w16sdtdh="http://schemas.microsoft.com/office/word/2020/wordml/sdtdatahash" xmlns:w16se="http://schemas.microsoft.com/office/word/2015/wordml/symex" mc:Ignorable="w14 w15 w16se w16cid w16 w16cex w16sdtdh">
   <w:docDefaults>
     <w:rPrDefault>
       <w:rPr>
@@ -7028,25 +7327,565 @@
       </w:pPr>
     </w:pPrDefault>
   </w:docDefaults>
-  <w:latentStyles w:count="276" w:defLockedState="0" w:defQFormat="0" w:defSemiHidden="0" w:defUIPriority="0" w:defUnhideWhenUsed="0"/>
+  <w:latentStyles w:count="376" w:defLockedState="0" w:defQFormat="0" w:defSemiHidden="0" w:defUIPriority="0" w:defUnhideWhenUsed="0">
+    <w:lsdException w:name="heading 5" w:semiHidden="1" w:unhideWhenUsed="1"/>
+    <w:lsdException w:name="index 2" w:semiHidden="1" w:unhideWhenUsed="1"/>
+    <w:lsdException w:name="index 3" w:semiHidden="1" w:unhideWhenUsed="1"/>
+    <w:lsdException w:name="index 4" w:semiHidden="1" w:unhideWhenUsed="1"/>
+    <w:lsdException w:name="index 5" w:semiHidden="1" w:unhideWhenUsed="1"/>
+    <w:lsdException w:name="index 6" w:semiHidden="1" w:unhideWhenUsed="1"/>
+    <w:lsdException w:name="index 7" w:semiHidden="1" w:unhideWhenUsed="1"/>
+    <w:lsdException w:name="index 8" w:semiHidden="1" w:unhideWhenUsed="1"/>
+    <w:lsdException w:name="index 9" w:semiHidden="1" w:unhideWhenUsed="1"/>
+    <w:lsdException w:name="toc 1" w:semiHidden="1" w:unhideWhenUsed="1"/>
+    <w:lsdException w:name="toc 2" w:semiHidden="1" w:unhideWhenUsed="1"/>
+    <w:lsdException w:name="toc 3" w:semiHidden="1" w:unhideWhenUsed="1"/>
+    <w:lsdException w:name="toc 4" w:semiHidden="1" w:unhideWhenUsed="1"/>
+    <w:lsdException w:name="toc 5" w:semiHidden="1" w:unhideWhenUsed="1"/>
+    <w:lsdException w:name="toc 6" w:semiHidden="1" w:unhideWhenUsed="1"/>
+    <w:lsdException w:name="toc 7" w:semiHidden="1" w:unhideWhenUsed="1"/>
+    <w:lsdException w:name="toc 8" w:semiHidden="1" w:unhideWhenUsed="1"/>
+    <w:lsdException w:name="toc 9" w:semiHidden="1" w:unhideWhenUsed="1"/>
+    <w:lsdException w:name="Normal Indent" w:semiHidden="1" w:unhideWhenUsed="1"/>
+    <w:lsdException w:name="footnote text" w:semiHidden="1" w:unhideWhenUsed="1"/>
+    <w:lsdException w:name="annotation text" w:semiHidden="1" w:unhideWhenUsed="1"/>
+    <w:lsdException w:name="header" w:semiHidden="1" w:unhideWhenUsed="1"/>
+    <w:lsdException w:name="footer" w:semiHidden="1" w:unhideWhenUsed="1"/>
+    <w:lsdException w:name="index heading" w:semiHidden="1" w:unhideWhenUsed="1"/>
+    <w:lsdException w:name="caption" w:semiHidden="1" w:unhideWhenUsed="1"/>
+    <w:lsdException w:name="table of figures" w:semiHidden="1" w:unhideWhenUsed="1"/>
+    <w:lsdException w:name="envelope address" w:semiHidden="1" w:unhideWhenUsed="1"/>
+    <w:lsdException w:name="envelope return" w:semiHidden="1" w:unhideWhenUsed="1"/>
+    <w:lsdException w:name="footnote reference" w:semiHidden="1" w:unhideWhenUsed="1"/>
+    <w:lsdException w:name="annotation reference" w:semiHidden="1" w:unhideWhenUsed="1"/>
+    <w:lsdException w:name="line number" w:semiHidden="1" w:unhideWhenUsed="1"/>
+    <w:lsdException w:name="page number" w:semiHidden="1" w:unhideWhenUsed="1"/>
+    <w:lsdException w:name="endnote reference" w:semiHidden="1" w:unhideWhenUsed="1"/>
+    <w:lsdException w:name="endnote text" w:semiHidden="1" w:unhideWhenUsed="1"/>
+    <w:lsdException w:name="table of authorities" w:semiHidden="1" w:unhideWhenUsed="1"/>
+    <w:lsdException w:name="macro" w:semiHidden="1" w:unhideWhenUsed="1"/>
+    <w:lsdException w:name="toa heading" w:semiHidden="1" w:unhideWhenUsed="1"/>
+    <w:lsdException w:name="List" w:semiHidden="1" w:unhideWhenUsed="1"/>
+    <w:lsdException w:name="List Bullet" w:semiHidden="1" w:unhideWhenUsed="1"/>
+    <w:lsdException w:name="List Number" w:semiHidden="1" w:unhideWhenUsed="1"/>
+    <w:lsdException w:name="List 2" w:semiHidden="1" w:unhideWhenUsed="1"/>
+    <w:lsdException w:name="List 3" w:semiHidden="1" w:unhideWhenUsed="1"/>
+    <w:lsdException w:name="List 4" w:semiHidden="1" w:unhideWhenUsed="1"/>
+    <w:lsdException w:name="List Bullet 2" w:semiHidden="1" w:unhideWhenUsed="1"/>
+    <w:lsdException w:name="List Bullet 3" w:semiHidden="1" w:unhideWhenUsed="1"/>
+    <w:lsdException w:name="List Number 2" w:semiHidden="1" w:unhideWhenUsed="1"/>
+    <w:lsdException w:name="List Number 3" w:semiHidden="1" w:unhideWhenUsed="1"/>
+    <w:lsdException w:name="List Number 4" w:semiHidden="1" w:unhideWhenUsed="1"/>
+    <w:lsdException w:name="List Number 5" w:semiHidden="1" w:unhideWhenUsed="1"/>
+    <w:lsdException w:name="Closing" w:semiHidden="1" w:unhideWhenUsed="1"/>
+    <w:lsdException w:name="Signature" w:semiHidden="1" w:unhideWhenUsed="1"/>
+    <w:lsdException w:name="Default Paragraph Font" w:semiHidden="1" w:unhideWhenUsed="1"/>
+    <w:lsdException w:name="Body Text" w:semiHidden="1" w:unhideWhenUsed="1"/>
+    <w:lsdException w:name="Body Text Indent" w:semiHidden="1" w:unhideWhenUsed="1"/>
+    <w:lsdException w:name="List Continue" w:semiHidden="1" w:unhideWhenUsed="1"/>
+    <w:lsdException w:name="List Continue 2" w:semiHidden="1" w:unhideWhenUsed="1"/>
+    <w:lsdException w:name="List Continue 3" w:semiHidden="1" w:unhideWhenUsed="1"/>
+    <w:lsdException w:name="List Continue 4" w:semiHidden="1" w:unhideWhenUsed="1"/>
+    <w:lsdException w:name="List Continue 5" w:semiHidden="1" w:unhideWhenUsed="1"/>
+    <w:lsdException w:name="Message Header" w:semiHidden="1" w:unhideWhenUsed="1"/>
+    <w:lsdException w:name="Salutation" w:semiHidden="1" w:unhideWhenUsed="1"/>
+    <w:lsdException w:name="Date" w:semiHidden="1" w:unhideWhenUsed="1"/>
+    <w:lsdException w:name="Body Text First Indent" w:semiHidden="1" w:unhideWhenUsed="1"/>
+    <w:lsdException w:name="Body Text Indent 2" w:semiHidden="1" w:unhideWhenUsed="1"/>
+    <w:lsdException w:name="Body Text Indent 3" w:semiHidden="1" w:unhideWhenUsed="1"/>
+    <w:lsdException w:name="Block Text" w:semiHidden="1" w:unhideWhenUsed="1"/>
+    <w:lsdException w:name="Hyperlink" w:semiHidden="1" w:unhideWhenUsed="1"/>
+    <w:lsdException w:name="FollowedHyperlink" w:semiHidden="1" w:unhideWhenUsed="1"/>
+    <w:lsdException w:name="Document Map" w:semiHidden="1" w:unhideWhenUsed="1"/>
+    <w:lsdException w:name="Plain Text" w:semiHidden="1" w:unhideWhenUsed="1"/>
+    <w:lsdException w:name="E-mail Signature" w:semiHidden="1" w:unhideWhenUsed="1"/>
+    <w:lsdException w:name="HTML Top of Form" w:semiHidden="1" w:unhideWhenUsed="1"/>
+    <w:lsdException w:name="HTML Bottom of Form" w:semiHidden="1" w:unhideWhenUsed="1"/>
+    <w:lsdException w:name="Normal (Web)" w:semiHidden="1" w:unhideWhenUsed="1"/>
+    <w:lsdException w:name="HTML Acronym" w:semiHidden="1" w:unhideWhenUsed="1"/>
+    <w:lsdException w:name="HTML Address" w:semiHidden="1" w:unhideWhenUsed="1"/>
+    <w:lsdException w:name="HTML Cite" w:semiHidden="1" w:unhideWhenUsed="1"/>
+    <w:lsdException w:name="HTML Code" w:semiHidden="1" w:unhideWhenUsed="1"/>
+    <w:lsdException w:name="HTML Definition" w:semiHidden="1" w:unhideWhenUsed="1"/>
+    <w:lsdException w:name="HTML Keyboard" w:semiHidden="1" w:unhideWhenUsed="1"/>
+    <w:lsdException w:name="HTML Preformatted" w:semiHidden="1" w:unhideWhenUsed="1"/>
+    <w:lsdException w:name="HTML Sample" w:semiHidden="1" w:unhideWhenUsed="1"/>
+    <w:lsdException w:name="HTML Typewriter" w:semiHidden="1" w:unhideWhenUsed="1"/>
+    <w:lsdException w:name="HTML Variable" w:semiHidden="1" w:unhideWhenUsed="1"/>
+    <w:lsdException w:name="Normal Table" w:semiHidden="1" w:unhideWhenUsed="1"/>
+    <w:lsdException w:name="annotation subject" w:semiHidden="1" w:unhideWhenUsed="1"/>
+    <w:lsdException w:name="No List" w:semiHidden="1" w:unhideWhenUsed="1"/>
+    <w:lsdException w:name="Outline List 1" w:semiHidden="1" w:unhideWhenUsed="1"/>
+    <w:lsdException w:name="Outline List 2" w:semiHidden="1" w:unhideWhenUsed="1"/>
+    <w:lsdException w:name="Outline List 3" w:semiHidden="1" w:unhideWhenUsed="1"/>
+    <w:lsdException w:name="Table Simple 1" w:semiHidden="1" w:unhideWhenUsed="1"/>
+    <w:lsdException w:name="Table Simple 2" w:semiHidden="1" w:unhideWhenUsed="1"/>
+    <w:lsdException w:name="Table Simple 3" w:semiHidden="1" w:unhideWhenUsed="1"/>
+    <w:lsdException w:name="Table Classic 1" w:semiHidden="1" w:unhideWhenUsed="1"/>
+    <w:lsdException w:name="Table Classic 2" w:semiHidden="1" w:unhideWhenUsed="1"/>
+    <w:lsdException w:name="Table Classic 3" w:semiHidden="1" w:unhideWhenUsed="1"/>
+    <w:lsdException w:name="Table Classic 4" w:semiHidden="1" w:unhideWhenUsed="1"/>
+    <w:lsdException w:name="Table Colorful 1" w:semiHidden="1" w:unhideWhenUsed="1"/>
+    <w:lsdException w:name="Table Colorful 2" w:semiHidden="1" w:unhideWhenUsed="1"/>
+    <w:lsdException w:name="Table Colorful 3" w:semiHidden="1" w:unhideWhenUsed="1"/>
+    <w:lsdException w:name="Table Columns 1" w:semiHidden="1" w:unhideWhenUsed="1"/>
+    <w:lsdException w:name="Table Columns 2" w:semiHidden="1" w:unhideWhenUsed="1"/>
+    <w:lsdException w:name="Table Columns 3" w:semiHidden="1" w:unhideWhenUsed="1"/>
+    <w:lsdException w:name="Table Columns 4" w:semiHidden="1" w:unhideWhenUsed="1"/>
+    <w:lsdException w:name="Table Columns 5" w:semiHidden="1" w:unhideWhenUsed="1"/>
+    <w:lsdException w:name="Table Grid 1" w:semiHidden="1" w:unhideWhenUsed="1"/>
+    <w:lsdException w:name="Table Grid 2" w:semiHidden="1" w:unhideWhenUsed="1"/>
+    <w:lsdException w:name="Table Grid 3" w:semiHidden="1" w:unhideWhenUsed="1"/>
+    <w:lsdException w:name="Table Grid 4" w:semiHidden="1" w:unhideWhenUsed="1"/>
+    <w:lsdException w:name="Table Grid 5" w:semiHidden="1" w:unhideWhenUsed="1"/>
+    <w:lsdException w:name="Table Grid 6" w:semiHidden="1" w:unhideWhenUsed="1"/>
+    <w:lsdException w:name="Table Grid 7" w:semiHidden="1" w:unhideWhenUsed="1"/>
+    <w:lsdException w:name="Table Grid 8" w:semiHidden="1" w:unhideWhenUsed="1"/>
+    <w:lsdException w:name="Table List 1" w:semiHidden="1" w:unhideWhenUsed="1"/>
+    <w:lsdException w:name="Table List 2" w:semiHidden="1" w:unhideWhenUsed="1"/>
+    <w:lsdException w:name="Table List 3" w:semiHidden="1" w:unhideWhenUsed="1"/>
+    <w:lsdException w:name="Table List 4" w:semiHidden="1" w:unhideWhenUsed="1"/>
+    <w:lsdException w:name="Table List 5" w:semiHidden="1" w:unhideWhenUsed="1"/>
+    <w:lsdException w:name="Table List 6" w:semiHidden="1" w:unhideWhenUsed="1"/>
+    <w:lsdException w:name="Table List 7" w:semiHidden="1" w:unhideWhenUsed="1"/>
+    <w:lsdException w:name="Table List 8" w:semiHidden="1" w:unhideWhenUsed="1"/>
+    <w:lsdException w:name="Table 3D effects 1" w:semiHidden="1" w:unhideWhenUsed="1"/>
+    <w:lsdException w:name="Table 3D effects 2" w:semiHidden="1" w:unhideWhenUsed="1"/>
+    <w:lsdException w:name="Table 3D effects 3" w:semiHidden="1" w:unhideWhenUsed="1"/>
+    <w:lsdException w:name="Table Contemporary" w:semiHidden="1" w:unhideWhenUsed="1"/>
+    <w:lsdException w:name="Table Elegant" w:semiHidden="1" w:unhideWhenUsed="1"/>
+    <w:lsdException w:name="Table Professional" w:semiHidden="1" w:unhideWhenUsed="1"/>
+    <w:lsdException w:name="Table Subtle 1" w:semiHidden="1" w:unhideWhenUsed="1"/>
+    <w:lsdException w:name="Table Subtle 2" w:semiHidden="1" w:unhideWhenUsed="1"/>
+    <w:lsdException w:name="Table Web 1" w:semiHidden="1" w:unhideWhenUsed="1"/>
+    <w:lsdException w:name="Table Web 2" w:semiHidden="1" w:unhideWhenUsed="1"/>
+    <w:lsdException w:name="Table Web 3" w:semiHidden="1" w:unhideWhenUsed="1"/>
+    <w:lsdException w:name="Balloon Text" w:semiHidden="1" w:unhideWhenUsed="1"/>
+    <w:lsdException w:name="Table Theme" w:semiHidden="1" w:unhideWhenUsed="1"/>
+    <w:lsdException w:name="Placeholder Text" w:semiHidden="1"/>
+    <w:lsdException w:name="Light Shading"/>
+    <w:lsdException w:name="Light List"/>
+    <w:lsdException w:name="Medium Grid 3"/>
+    <w:lsdException w:name="Dark List"/>
+    <w:lsdException w:name="Colorful Shading"/>
+    <w:lsdException w:name="Colorful List"/>
+    <w:lsdException w:name="Colorful Grid"/>
+    <w:lsdException w:name="Light Shading Accent 1"/>
+    <w:lsdException w:name="Light List Accent 1"/>
+    <w:lsdException w:name="Light Grid Accent 1"/>
+    <w:lsdException w:name="Medium Shading 1 Accent 1"/>
+    <w:lsdException w:name="Medium Shading 2 Accent 1"/>
+    <w:lsdException w:name="Medium List 1 Accent 1"/>
+    <w:lsdException w:name="Revision" w:semiHidden="1"/>
+    <w:lsdException w:name="Medium List 2 Accent 1"/>
+    <w:lsdException w:name="Medium Grid 1 Accent 1"/>
+    <w:lsdException w:name="Medium Grid 2 Accent 1"/>
+    <w:lsdException w:name="Medium Grid 3 Accent 1"/>
+    <w:lsdException w:name="Dark List Accent 1"/>
+    <w:lsdException w:name="Colorful Shading Accent 1"/>
+    <w:lsdException w:name="Colorful List Accent 1"/>
+    <w:lsdException w:name="Colorful Grid Accent 1"/>
+    <w:lsdException w:name="Light Shading Accent 2"/>
+    <w:lsdException w:name="Light List Accent 2"/>
+    <w:lsdException w:name="Light Grid Accent 2"/>
+    <w:lsdException w:name="Medium Shading 1 Accent 2"/>
+    <w:lsdException w:name="Medium Shading 2 Accent 2"/>
+    <w:lsdException w:name="Medium List 1 Accent 2"/>
+    <w:lsdException w:name="Medium List 2 Accent 2"/>
+    <w:lsdException w:name="Medium Grid 1 Accent 2"/>
+    <w:lsdException w:name="Medium Grid 2 Accent 2"/>
+    <w:lsdException w:name="Medium Grid 3 Accent 2"/>
+    <w:lsdException w:name="Dark List Accent 2"/>
+    <w:lsdException w:name="Colorful Shading Accent 2"/>
+    <w:lsdException w:name="Colorful List Accent 2"/>
+    <w:lsdException w:name="Colorful Grid Accent 2"/>
+    <w:lsdException w:name="Light Shading Accent 3"/>
+    <w:lsdException w:name="Light List Accent 3"/>
+    <w:lsdException w:name="Light Grid Accent 3"/>
+    <w:lsdException w:name="Medium Shading 1 Accent 3"/>
+    <w:lsdException w:name="Medium Shading 2 Accent 3"/>
+    <w:lsdException w:name="Medium List 1 Accent 3"/>
+    <w:lsdException w:name="Medium List 2 Accent 3"/>
+    <w:lsdException w:name="Medium Grid 1 Accent 3"/>
+    <w:lsdException w:name="Medium Grid 2 Accent 3"/>
+    <w:lsdException w:name="Medium Grid 3 Accent 3"/>
+    <w:lsdException w:name="Dark List Accent 3"/>
+    <w:lsdException w:name="Colorful Shading Accent 3"/>
+    <w:lsdException w:name="Colorful List Accent 3"/>
+    <w:lsdException w:name="Colorful Grid Accent 3"/>
+    <w:lsdException w:name="Light Shading Accent 4"/>
+    <w:lsdException w:name="Light List Accent 4"/>
+    <w:lsdException w:name="Light Grid Accent 4"/>
+    <w:lsdException w:name="Medium Shading 1 Accent 4"/>
+    <w:lsdException w:name="Medium Shading 2 Accent 4"/>
+    <w:lsdException w:name="Medium List 1 Accent 4"/>
+    <w:lsdException w:name="Medium List 2 Accent 4"/>
+    <w:lsdException w:name="Medium Grid 1 Accent 4"/>
+    <w:lsdException w:name="Medium Grid 2 Accent 4"/>
+    <w:lsdException w:name="Medium Grid 3 Accent 4"/>
+    <w:lsdException w:name="Dark List Accent 4"/>
+    <w:lsdException w:name="Colorful Shading Accent 4"/>
+    <w:lsdException w:name="Colorful List Accent 4"/>
+    <w:lsdException w:name="Colorful Grid Accent 4"/>
+    <w:lsdException w:name="Light Shading Accent 5"/>
+    <w:lsdException w:name="Light List Accent 5"/>
+    <w:lsdException w:name="Light Grid Accent 5"/>
+    <w:lsdException w:name="Medium Shading 1 Accent 5"/>
+    <w:lsdException w:name="Medium Shading 2 Accent 5"/>
+    <w:lsdException w:name="Medium List 1 Accent 5"/>
+    <w:lsdException w:name="Medium List 2 Accent 5"/>
+    <w:lsdException w:name="Medium Grid 1 Accent 5"/>
+    <w:lsdException w:name="Medium Grid 2 Accent 5"/>
+    <w:lsdException w:name="Medium Grid 3 Accent 5"/>
+    <w:lsdException w:name="Dark List Accent 5"/>
+    <w:lsdException w:name="Colorful Shading Accent 5"/>
+    <w:lsdException w:name="Colorful List Accent 5"/>
+    <w:lsdException w:name="Colorful Grid Accent 5"/>
+    <w:lsdException w:name="Light Shading Accent 6"/>
+    <w:lsdException w:name="Light List Accent 6"/>
+    <w:lsdException w:name="Light Grid Accent 6"/>
+    <w:lsdException w:name="Medium Shading 1 Accent 6"/>
+    <w:lsdException w:name="Medium Shading 2 Accent 6"/>
+    <w:lsdException w:name="Medium List 1 Accent 6"/>
+    <w:lsdException w:name="Medium List 2 Accent 6"/>
+    <w:lsdException w:name="Medium Grid 1 Accent 6"/>
+    <w:lsdException w:name="Medium Grid 2 Accent 6"/>
+    <w:lsdException w:name="Medium Grid 3 Accent 6"/>
+    <w:lsdException w:name="Dark List Accent 6"/>
+    <w:lsdException w:name="Colorful Shading Accent 6"/>
+    <w:lsdException w:name="Colorful List Accent 6"/>
+    <w:lsdException w:name="Colorful Grid Accent 6"/>
+    <w:lsdException w:name="Bibliography" w:semiHidden="1" w:unhideWhenUsed="1"/>
+    <w:lsdException w:name="TOC Heading" w:semiHidden="1" w:unhideWhenUsed="1"/>
+    <w:lsdException w:name="Grid Table 4" w:uiPriority="49"/>
+    <w:lsdException w:name="Grid Table 5 Dark" w:uiPriority="50"/>
+    <w:lsdException w:name="Grid Table 6 Colorful" w:uiPriority="51"/>
+    <w:lsdException w:name="Grid Table 7 Colorful" w:uiPriority="52"/>
+    <w:lsdException w:name="Grid Table 1 Light Accent 1" w:uiPriority="46"/>
+    <w:lsdException w:name="Grid Table 2 Accent 1" w:uiPriority="47"/>
+    <w:lsdException w:name="Grid Table 3 Accent 1" w:uiPriority="48"/>
+    <w:lsdException w:name="Grid Table 4 Accent 1" w:uiPriority="49"/>
+    <w:lsdException w:name="Grid Table 5 Dark Accent 1" w:uiPriority="50"/>
+    <w:lsdException w:name="Grid Table 6 Colorful Accent 1" w:uiPriority="51"/>
+    <w:lsdException w:name="Grid Table 7 Colorful Accent 1" w:uiPriority="52"/>
+    <w:lsdException w:name="Grid Table 1 Light Accent 2" w:uiPriority="46"/>
+    <w:lsdException w:name="Grid Table 2 Accent 2" w:uiPriority="47"/>
+    <w:lsdException w:name="Grid Table 3 Accent 2" w:uiPriority="48"/>
+    <w:lsdException w:name="Grid Table 4 Accent 2" w:uiPriority="49"/>
+    <w:lsdException w:name="Grid Table 5 Dark Accent 2" w:uiPriority="50"/>
+    <w:lsdException w:name="Grid Table 6 Colorful Accent 2" w:uiPriority="51"/>
+    <w:lsdException w:name="Grid Table 7 Colorful Accent 2" w:uiPriority="52"/>
+    <w:lsdException w:name="Grid Table 1 Light Accent 3" w:uiPriority="46"/>
+    <w:lsdException w:name="Grid Table 2 Accent 3" w:uiPriority="47"/>
+    <w:lsdException w:name="Grid Table 3 Accent 3" w:uiPriority="48"/>
+    <w:lsdException w:name="Grid Table 4 Accent 3" w:uiPriority="49"/>
+    <w:lsdException w:name="Grid Table 5 Dark Accent 3" w:uiPriority="50"/>
+    <w:lsdException w:name="Grid Table 6 Colorful Accent 3" w:uiPriority="51"/>
+    <w:lsdException w:name="Grid Table 7 Colorful Accent 3" w:uiPriority="52"/>
+    <w:lsdException w:name="Grid Table 1 Light Accent 4" w:uiPriority="46"/>
+    <w:lsdException w:name="Grid Table 2 Accent 4" w:uiPriority="47"/>
+    <w:lsdException w:name="Grid Table 3 Accent 4" w:uiPriority="48"/>
+    <w:lsdException w:name="Grid Table 4 Accent 4" w:uiPriority="49"/>
+    <w:lsdException w:name="Grid Table 5 Dark Accent 4" w:uiPriority="50"/>
+    <w:lsdException w:name="Grid Table 6 Colorful Accent 4" w:uiPriority="51"/>
+    <w:lsdException w:name="Grid Table 7 Colorful Accent 4" w:uiPriority="52"/>
+    <w:lsdException w:name="Grid Table 1 Light Accent 5" w:uiPriority="46"/>
+    <w:lsdException w:name="Grid Table 2 Accent 5" w:uiPriority="47"/>
+    <w:lsdException w:name="Grid Table 3 Accent 5" w:uiPriority="48"/>
+    <w:lsdException w:name="Grid Table 4 Accent 5" w:uiPriority="49"/>
+    <w:lsdException w:name="Grid Table 5 Dark Accent 5" w:uiPriority="50"/>
+    <w:lsdException w:name="Grid Table 6 Colorful Accent 5" w:uiPriority="51"/>
+    <w:lsdException w:name="Grid Table 7 Colorful Accent 5" w:uiPriority="52"/>
+    <w:lsdException w:name="Grid Table 1 Light Accent 6" w:uiPriority="46"/>
+    <w:lsdException w:name="Grid Table 2 Accent 6" w:uiPriority="47"/>
+    <w:lsdException w:name="Grid Table 3 Accent 6" w:uiPriority="48"/>
+    <w:lsdException w:name="Grid Table 4 Accent 6" w:uiPriority="49"/>
+    <w:lsdException w:name="Grid Table 5 Dark Accent 6" w:uiPriority="50"/>
+    <w:lsdException w:name="Grid Table 6 Colorful Accent 6" w:uiPriority="51"/>
+    <w:lsdException w:name="Grid Table 7 Colorful Accent 6" w:uiPriority="52"/>
+    <w:lsdException w:name="List Table 1 Light" w:uiPriority="46"/>
+    <w:lsdException w:name="List Table 2" w:uiPriority="47"/>
+    <w:lsdException w:name="List Table 3" w:uiPriority="48"/>
+    <w:lsdException w:name="List Table 4" w:uiPriority="49"/>
+    <w:lsdException w:name="List Table 5 Dark" w:uiPriority="50"/>
+    <w:lsdException w:name="List Table 6 Colorful" w:uiPriority="51"/>
+    <w:lsdException w:name="List Table 7 Colorful" w:uiPriority="52"/>
+    <w:lsdException w:name="List Table 1 Light Accent 1" w:uiPriority="46"/>
+    <w:lsdException w:name="List Table 2 Accent 1" w:uiPriority="47"/>
+    <w:lsdException w:name="List Table 3 Accent 1" w:uiPriority="48"/>
+    <w:lsdException w:name="List Table 4 Accent 1" w:uiPriority="49"/>
+    <w:lsdException w:name="List Table 5 Dark Accent 1" w:uiPriority="50"/>
+    <w:lsdException w:name="List Table 6 Colorful Accent 1" w:uiPriority="51"/>
+    <w:lsdException w:name="List Table 7 Colorful Accent 1" w:uiPriority="52"/>
+    <w:lsdException w:name="List Table 1 Light Accent 2" w:uiPriority="46"/>
+    <w:lsdException w:name="List Table 2 Accent 2" w:uiPriority="47"/>
+    <w:lsdException w:name="List Table 3 Accent 2" w:uiPriority="48"/>
+    <w:lsdException w:name="List Table 4 Accent 2" w:uiPriority="49"/>
+    <w:lsdException w:name="List Table 5 Dark Accent 2" w:uiPriority="50"/>
+    <w:lsdException w:name="List Table 6 Colorful Accent 2" w:uiPriority="51"/>
+    <w:lsdException w:name="List Table 7 Colorful Accent 2" w:uiPriority="52"/>
+    <w:lsdException w:name="List Table 1 Light Accent 3" w:uiPriority="46"/>
+    <w:lsdException w:name="List Table 2 Accent 3" w:uiPriority="47"/>
+    <w:lsdException w:name="List Table 3 Accent 3" w:uiPriority="48"/>
+    <w:lsdException w:name="List Table 4 Accent 3" w:uiPriority="49"/>
+    <w:lsdException w:name="List Table 5 Dark Accent 3" w:uiPriority="50"/>
+    <w:lsdException w:name="List Table 6 Colorful Accent 3" w:uiPriority="51"/>
+    <w:lsdException w:name="List Table 7 Colorful Accent 3" w:uiPriority="52"/>
+    <w:lsdException w:name="List Table 1 Light Accent 4" w:uiPriority="46"/>
+    <w:lsdException w:name="List Table 2 Accent 4" w:uiPriority="47"/>
+    <w:lsdException w:name="List Table 3 Accent 4" w:uiPriority="48"/>
+    <w:lsdException w:name="List Table 4 Accent 4" w:uiPriority="49"/>
+    <w:lsdException w:name="List Table 5 Dark Accent 4" w:uiPriority="50"/>
+    <w:lsdException w:name="List Table 6 Colorful Accent 4" w:uiPriority="51"/>
+    <w:lsdException w:name="List Table 7 Colorful Accent 4" w:uiPriority="52"/>
+    <w:lsdException w:name="List Table 1 Light Accent 5" w:uiPriority="46"/>
+    <w:lsdException w:name="List Table 2 Accent 5" w:uiPriority="47"/>
+    <w:lsdException w:name="List Table 3 Accent 5" w:uiPriority="48"/>
+    <w:lsdException w:name="List Table 4 Accent 5" w:uiPriority="49"/>
+    <w:lsdException w:name="List Table 5 Dark Accent 5" w:uiPriority="50"/>
+    <w:lsdException w:name="List Table 6 Colorful Accent 5" w:uiPriority="51"/>
+    <w:lsdException w:name="List Table 7 Colorful Accent 5" w:uiPriority="52"/>
+    <w:lsdException w:name="List Table 1 Light Accent 6" w:uiPriority="46"/>
+    <w:lsdException w:name="List Table 2 Accent 6" w:uiPriority="47"/>
+    <w:lsdException w:name="List Table 3 Accent 6" w:uiPriority="48"/>
+    <w:lsdException w:name="List Table 4 Accent 6" w:uiPriority="49"/>
+    <w:lsdException w:name="List Table 5 Dark Accent 6" w:uiPriority="50"/>
+    <w:lsdException w:name="List Table 6 Colorful Accent 6" w:uiPriority="51"/>
+    <w:lsdException w:name="List Table 7 Colorful Accent 6" w:uiPriority="52"/>
+    <w:lsdException w:name="Mention" w:semiHidden="1" w:uiPriority="99" w:unhideWhenUsed="1"/>
+    <w:lsdException w:name="Smart Hyperlink" w:semiHidden="1" w:uiPriority="99" w:unhideWhenUsed="1"/>
+    <w:lsdException w:name="Hashtag" w:semiHidden="1" w:uiPriority="99" w:unhideWhenUsed="1"/>
+    <w:lsdException w:name="Unresolved Mention" w:semiHidden="1" w:uiPriority="99" w:unhideWhenUsed="1"/>
+    <w:lsdException w:name="Smart Link" w:semiHidden="1" w:uiPriority="99" w:unhideWhenUsed="1"/>
+  </w:latentStyles>
   <w:style w:default="1" w:styleId="Normal" w:type="paragraph">
     <w:name w:val="Normal"/>
     <w:qFormat/>
+  </w:style>
+  <w:style w:styleId="Heading1" w:type="paragraph">
+    <w:name w:val="heading 1"/>
+    <w:basedOn w:val="Normal"/>
+    <w:next w:val="BodyText"/>
+    <w:uiPriority w:val="9"/>
+    <w:qFormat/>
+    <w:rsid w:val="004070C3"/>
+    <w:pPr>
+      <w:keepNext/>
+      <w:keepLines/>
+      <w:spacing w:after="0" w:before="480"/>
+      <w:outlineLvl w:val="0"/>
+    </w:pPr>
+    <w:rPr>
+      <w:rFonts w:ascii="Times New Roman" w:cstheme="majorBidi" w:eastAsiaTheme="majorEastAsia" w:hAnsi="Times New Roman"/>
+      <w:b/>
+      <w:bCs/>
+      <w:color w:themeColor="text1" w:val="000000"/>
+      <w:szCs w:val="32"/>
+    </w:rPr>
+  </w:style>
+  <w:style w:styleId="Heading2" w:type="paragraph">
+    <w:name w:val="heading 2"/>
+    <w:basedOn w:val="Normal"/>
+    <w:next w:val="BodyText"/>
+    <w:uiPriority w:val="9"/>
+    <w:unhideWhenUsed/>
+    <w:qFormat/>
+    <w:rsid w:val="004070C3"/>
+    <w:pPr>
+      <w:keepNext/>
+      <w:keepLines/>
+      <w:spacing w:after="0" w:before="200"/>
+      <w:outlineLvl w:val="1"/>
+    </w:pPr>
+    <w:rPr>
+      <w:rFonts w:ascii="Times New Roman" w:cstheme="majorBidi" w:eastAsiaTheme="majorEastAsia" w:hAnsi="Times New Roman"/>
+      <w:b/>
+      <w:bCs/>
+      <w:color w:themeColor="text1" w:val="000000"/>
+      <w:szCs w:val="28"/>
+    </w:rPr>
+  </w:style>
+  <w:style w:styleId="Heading3" w:type="paragraph">
+    <w:name w:val="heading 3"/>
+    <w:basedOn w:val="Normal"/>
+    <w:next w:val="BodyText"/>
+    <w:uiPriority w:val="9"/>
+    <w:unhideWhenUsed/>
+    <w:qFormat/>
+    <w:rsid w:val="004070C3"/>
+    <w:pPr>
+      <w:keepNext/>
+      <w:keepLines/>
+      <w:spacing w:after="0" w:before="200"/>
+      <w:ind w:left="720"/>
+      <w:outlineLvl w:val="2"/>
+    </w:pPr>
+    <w:rPr>
+      <w:rFonts w:ascii="Times New Roman" w:cstheme="majorBidi" w:eastAsiaTheme="majorEastAsia" w:hAnsi="Times New Roman"/>
+      <w:b/>
+      <w:bCs/>
+      <w:color w:themeColor="text1" w:val="000000"/>
+    </w:rPr>
+  </w:style>
+  <w:style w:styleId="Heading4" w:type="paragraph">
+    <w:name w:val="heading 4"/>
+    <w:basedOn w:val="Normal"/>
+    <w:next w:val="BodyText"/>
+    <w:uiPriority w:val="9"/>
+    <w:unhideWhenUsed/>
+    <w:qFormat/>
+    <w:pPr>
+      <w:keepNext/>
+      <w:keepLines/>
+      <w:spacing w:after="0" w:before="200"/>
+      <w:outlineLvl w:val="3"/>
+    </w:pPr>
+    <w:rPr>
+      <w:rFonts w:asciiTheme="majorHAnsi" w:cstheme="majorBidi" w:eastAsiaTheme="majorEastAsia" w:hAnsiTheme="majorHAnsi"/>
+      <w:bCs/>
+      <w:i/>
+      <w:color w:themeColor="accent1" w:val="4F81BD"/>
+    </w:rPr>
+  </w:style>
+  <w:style w:styleId="Heading5" w:type="paragraph">
+    <w:name w:val="heading 5"/>
+    <w:basedOn w:val="Normal"/>
+    <w:next w:val="BodyText"/>
+    <w:uiPriority w:val="9"/>
+    <w:unhideWhenUsed/>
+    <w:qFormat/>
+    <w:pPr>
+      <w:keepNext/>
+      <w:keepLines/>
+      <w:spacing w:after="0" w:before="200"/>
+      <w:outlineLvl w:val="4"/>
+    </w:pPr>
+    <w:rPr>
+      <w:rFonts w:asciiTheme="majorHAnsi" w:cstheme="majorBidi" w:eastAsiaTheme="majorEastAsia" w:hAnsiTheme="majorHAnsi"/>
+      <w:iCs/>
+      <w:color w:themeColor="accent1" w:val="4F81BD"/>
+    </w:rPr>
+  </w:style>
+  <w:style w:styleId="Heading6" w:type="paragraph">
+    <w:name w:val="heading 6"/>
+    <w:basedOn w:val="Normal"/>
+    <w:next w:val="BodyText"/>
+    <w:uiPriority w:val="9"/>
+    <w:unhideWhenUsed/>
+    <w:qFormat/>
+    <w:pPr>
+      <w:keepNext/>
+      <w:keepLines/>
+      <w:spacing w:after="0" w:before="200"/>
+      <w:outlineLvl w:val="5"/>
+    </w:pPr>
+    <w:rPr>
+      <w:rFonts w:asciiTheme="majorHAnsi" w:cstheme="majorBidi" w:eastAsiaTheme="majorEastAsia" w:hAnsiTheme="majorHAnsi"/>
+      <w:color w:themeColor="accent1" w:val="4F81BD"/>
+    </w:rPr>
+  </w:style>
+  <w:style w:styleId="Heading7" w:type="paragraph">
+    <w:name w:val="heading 7"/>
+    <w:basedOn w:val="Normal"/>
+    <w:next w:val="BodyText"/>
+    <w:uiPriority w:val="9"/>
+    <w:unhideWhenUsed/>
+    <w:qFormat/>
+    <w:pPr>
+      <w:keepNext/>
+      <w:keepLines/>
+      <w:spacing w:after="0" w:before="200"/>
+      <w:outlineLvl w:val="6"/>
+    </w:pPr>
+    <w:rPr>
+      <w:rFonts w:asciiTheme="majorHAnsi" w:cstheme="majorBidi" w:eastAsiaTheme="majorEastAsia" w:hAnsiTheme="majorHAnsi"/>
+      <w:color w:themeColor="accent1" w:val="4F81BD"/>
+    </w:rPr>
+  </w:style>
+  <w:style w:styleId="Heading8" w:type="paragraph">
+    <w:name w:val="heading 8"/>
+    <w:basedOn w:val="Normal"/>
+    <w:next w:val="BodyText"/>
+    <w:uiPriority w:val="9"/>
+    <w:unhideWhenUsed/>
+    <w:qFormat/>
+    <w:pPr>
+      <w:keepNext/>
+      <w:keepLines/>
+      <w:spacing w:after="0" w:before="200"/>
+      <w:outlineLvl w:val="7"/>
+    </w:pPr>
+    <w:rPr>
+      <w:rFonts w:asciiTheme="majorHAnsi" w:cstheme="majorBidi" w:eastAsiaTheme="majorEastAsia" w:hAnsiTheme="majorHAnsi"/>
+      <w:color w:themeColor="accent1" w:val="4F81BD"/>
+    </w:rPr>
+  </w:style>
+  <w:style w:styleId="Heading9" w:type="paragraph">
+    <w:name w:val="heading 9"/>
+    <w:basedOn w:val="Normal"/>
+    <w:next w:val="BodyText"/>
+    <w:uiPriority w:val="9"/>
+    <w:unhideWhenUsed/>
+    <w:qFormat/>
+    <w:pPr>
+      <w:keepNext/>
+      <w:keepLines/>
+      <w:spacing w:after="0" w:before="200"/>
+      <w:outlineLvl w:val="8"/>
+    </w:pPr>
+    <w:rPr>
+      <w:rFonts w:asciiTheme="majorHAnsi" w:cstheme="majorBidi" w:eastAsiaTheme="majorEastAsia" w:hAnsiTheme="majorHAnsi"/>
+      <w:color w:themeColor="accent1" w:val="4F81BD"/>
+    </w:rPr>
+  </w:style>
+  <w:style w:default="1" w:styleId="DefaultParagraphFont" w:type="character">
+    <w:name w:val="Default Paragraph Font"/>
+    <w:uiPriority w:val="1"/>
+    <w:semiHidden/>
+    <w:unhideWhenUsed/>
+  </w:style>
+  <w:style w:default="1" w:styleId="TableNormal" w:type="table">
+    <w:name w:val="Normal Table"/>
+    <w:uiPriority w:val="99"/>
+    <w:semiHidden/>
+    <w:unhideWhenUsed/>
+    <w:tblPr>
+      <w:tblInd w:type="dxa" w:w="0"/>
+      <w:tblCellMar>
+        <w:top w:type="dxa" w:w="0"/>
+        <w:left w:type="dxa" w:w="108"/>
+        <w:bottom w:type="dxa" w:w="0"/>
+        <w:right w:type="dxa" w:w="108"/>
+      </w:tblCellMar>
+    </w:tblPr>
+  </w:style>
+  <w:style w:default="1" w:styleId="NoList" w:type="numbering">
+    <w:name w:val="No List"/>
+    <w:uiPriority w:val="99"/>
+    <w:semiHidden/>
+    <w:unhideWhenUsed/>
   </w:style>
   <w:style w:styleId="BodyText" w:type="paragraph">
     <w:name w:val="Body Text"/>
     <w:basedOn w:val="Normal"/>
     <w:link w:val="BodyTextChar"/>
+    <w:qFormat/>
     <w:pPr>
       <w:spacing w:after="180" w:before="180"/>
     </w:pPr>
-    <w:qFormat/>
   </w:style>
   <w:style w:customStyle="1" w:styleId="FirstParagraph" w:type="paragraph">
     <w:name w:val="First Paragraph"/>
     <w:basedOn w:val="BodyText"/>
     <w:next w:val="BodyText"/>
     <w:qFormat/>
+    <w:rsid w:val="004070C3"/>
+    <w:pPr>
+      <w:ind w:left="720"/>
+    </w:pPr>
+    <w:rPr>
+      <w:rFonts w:ascii="Times New Roman" w:hAnsi="Times New Roman"/>
+    </w:rPr>
   </w:style>
   <w:style w:customStyle="1" w:styleId="Compact" w:type="paragraph">
     <w:name w:val="Compact"/>
@@ -7082,10 +7921,7 @@
     <w:next w:val="BodyText"/>
     <w:qFormat/>
     <w:pPr>
-      <w:keepNext/>
-      <w:keepLines/>
-      <w:spacing w:after="240" w:before="240"/>
-      <w:jc w:val="center"/>
+      <w:spacing w:before="240"/>
     </w:pPr>
     <w:rPr>
       <w:sz w:val="30"/>
@@ -7130,198 +7966,7 @@
   <w:style w:styleId="Bibliography" w:type="paragraph">
     <w:name w:val="Bibliography"/>
     <w:basedOn w:val="Normal"/>
-    <w:next w:val="Bibliography"/>
     <w:qFormat/>
-    <w:pPr/>
-    <w:rPr/>
-  </w:style>
-  <w:style w:styleId="Heading1" w:type="paragraph">
-    <w:name w:val="Heading 1"/>
-    <w:basedOn w:val="Normal"/>
-    <w:next w:val="BodyText"/>
-    <w:uiPriority w:val="9"/>
-    <w:qFormat/>
-    <w:pPr>
-      <w:keepNext/>
-      <w:keepLines/>
-      <w:spacing w:after="0" w:before="480"/>
-      <w:outlineLvl w:val="0"/>
-    </w:pPr>
-    <w:rPr>
-      <w:rFonts w:asciiTheme="majorHAnsi" w:cstheme="majorBidi" w:eastAsiaTheme="majorEastAsia" w:hAnsiTheme="majorHAnsi"/>
-      <w:b/>
-      <w:bCs/>
-      <w:color w:themeColor="accent1" w:val="4F81BD"/>
-      <w:sz w:val="32"/>
-      <w:szCs w:val="32"/>
-    </w:rPr>
-  </w:style>
-  <w:style w:styleId="Heading2" w:type="paragraph">
-    <w:name w:val="Heading 2"/>
-    <w:basedOn w:val="Normal"/>
-    <w:next w:val="BodyText"/>
-    <w:uiPriority w:val="9"/>
-    <w:unhideWhenUsed/>
-    <w:qFormat/>
-    <w:pPr>
-      <w:keepNext/>
-      <w:keepLines/>
-      <w:spacing w:after="0" w:before="200"/>
-      <w:outlineLvl w:val="1"/>
-    </w:pPr>
-    <w:rPr>
-      <w:rFonts w:asciiTheme="majorHAnsi" w:cstheme="majorBidi" w:eastAsiaTheme="majorEastAsia" w:hAnsiTheme="majorHAnsi"/>
-      <w:b/>
-      <w:bCs/>
-      <w:color w:themeColor="accent1" w:val="4F81BD"/>
-      <w:sz w:val="28"/>
-      <w:szCs w:val="28"/>
-    </w:rPr>
-  </w:style>
-  <w:style w:styleId="Heading3" w:type="paragraph">
-    <w:name w:val="Heading 3"/>
-    <w:basedOn w:val="Normal"/>
-    <w:next w:val="BodyText"/>
-    <w:uiPriority w:val="9"/>
-    <w:unhideWhenUsed/>
-    <w:qFormat/>
-    <w:pPr>
-      <w:keepNext/>
-      <w:keepLines/>
-      <w:spacing w:after="0" w:before="200"/>
-      <w:outlineLvl w:val="2"/>
-    </w:pPr>
-    <w:rPr>
-      <w:rFonts w:asciiTheme="majorHAnsi" w:cstheme="majorBidi" w:eastAsiaTheme="majorEastAsia" w:hAnsiTheme="majorHAnsi"/>
-      <w:b/>
-      <w:bCs/>
-      <w:color w:themeColor="accent1" w:val="4F81BD"/>
-      <w:sz w:val="24"/>
-      <w:szCs w:val="24"/>
-    </w:rPr>
-  </w:style>
-  <w:style w:styleId="Heading4" w:type="paragraph">
-    <w:name w:val="Heading 4"/>
-    <w:basedOn w:val="Normal"/>
-    <w:next w:val="BodyText"/>
-    <w:uiPriority w:val="9"/>
-    <w:unhideWhenUsed/>
-    <w:qFormat/>
-    <w:pPr>
-      <w:keepNext/>
-      <w:keepLines/>
-      <w:spacing w:after="0" w:before="200"/>
-      <w:outlineLvl w:val="3"/>
-    </w:pPr>
-    <w:rPr>
-      <w:rFonts w:asciiTheme="majorHAnsi" w:cstheme="majorBidi" w:eastAsiaTheme="majorEastAsia" w:hAnsiTheme="majorHAnsi"/>
-      <w:i/>
-      <w:bCs/>
-      <w:color w:themeColor="accent1" w:val="4F81BD"/>
-      <w:sz w:val="24"/>
-      <w:szCs w:val="24"/>
-    </w:rPr>
-  </w:style>
-  <w:style w:styleId="Heading5" w:type="paragraph">
-    <w:name w:val="Heading 5"/>
-    <w:basedOn w:val="Normal"/>
-    <w:next w:val="BodyText"/>
-    <w:uiPriority w:val="9"/>
-    <w:unhideWhenUsed/>
-    <w:qFormat/>
-    <w:pPr>
-      <w:keepNext/>
-      <w:keepLines/>
-      <w:spacing w:after="0" w:before="200"/>
-      <w:outlineLvl w:val="4"/>
-    </w:pPr>
-    <w:rPr>
-      <w:rFonts w:asciiTheme="majorHAnsi" w:cstheme="majorBidi" w:eastAsiaTheme="majorEastAsia" w:hAnsiTheme="majorHAnsi"/>
-      <w:iCs/>
-      <w:color w:themeColor="accent1" w:val="4F81BD"/>
-      <w:sz w:val="24"/>
-      <w:szCs w:val="24"/>
-    </w:rPr>
-  </w:style>
-  <w:style w:styleId="Heading6" w:type="paragraph">
-    <w:name w:val="Heading 6"/>
-    <w:basedOn w:val="Normal"/>
-    <w:next w:val="BodyText"/>
-    <w:uiPriority w:val="9"/>
-    <w:unhideWhenUsed/>
-    <w:qFormat/>
-    <w:pPr>
-      <w:keepNext/>
-      <w:keepLines/>
-      <w:spacing w:after="0" w:before="200"/>
-      <w:outlineLvl w:val="5"/>
-    </w:pPr>
-    <w:rPr>
-      <w:rFonts w:asciiTheme="majorHAnsi" w:cstheme="majorBidi" w:eastAsiaTheme="majorEastAsia" w:hAnsiTheme="majorHAnsi"/>
-      <w:color w:themeColor="accent1" w:val="4F81BD"/>
-      <w:sz w:val="24"/>
-      <w:szCs w:val="24"/>
-    </w:rPr>
-  </w:style>
-  <w:style w:styleId="Heading7" w:type="paragraph">
-    <w:name w:val="Heading 7"/>
-    <w:basedOn w:val="Normal"/>
-    <w:next w:val="BodyText"/>
-    <w:uiPriority w:val="9"/>
-    <w:unhideWhenUsed/>
-    <w:qFormat/>
-    <w:pPr>
-      <w:keepNext/>
-      <w:keepLines/>
-      <w:spacing w:after="0" w:before="200"/>
-      <w:outlineLvl w:val="6"/>
-    </w:pPr>
-    <w:rPr>
-      <w:rFonts w:asciiTheme="majorHAnsi" w:cstheme="majorBidi" w:eastAsiaTheme="majorEastAsia" w:hAnsiTheme="majorHAnsi"/>
-      <w:color w:themeColor="accent1" w:val="4F81BD"/>
-      <w:sz w:val="24"/>
-      <w:szCs w:val="24"/>
-    </w:rPr>
-  </w:style>
-  <w:style w:styleId="Heading8" w:type="paragraph">
-    <w:name w:val="Heading 8"/>
-    <w:basedOn w:val="Normal"/>
-    <w:next w:val="BodyText"/>
-    <w:uiPriority w:val="9"/>
-    <w:unhideWhenUsed/>
-    <w:qFormat/>
-    <w:pPr>
-      <w:keepNext/>
-      <w:keepLines/>
-      <w:spacing w:after="0" w:before="200"/>
-      <w:outlineLvl w:val="7"/>
-    </w:pPr>
-    <w:rPr>
-      <w:rFonts w:asciiTheme="majorHAnsi" w:cstheme="majorBidi" w:eastAsiaTheme="majorEastAsia" w:hAnsiTheme="majorHAnsi"/>
-      <w:color w:themeColor="accent1" w:val="4F81BD"/>
-      <w:sz w:val="24"/>
-      <w:szCs w:val="24"/>
-    </w:rPr>
-  </w:style>
-  <w:style w:styleId="Heading9" w:type="paragraph">
-    <w:name w:val="Heading 9"/>
-    <w:basedOn w:val="Normal"/>
-    <w:next w:val="BodyText"/>
-    <w:uiPriority w:val="9"/>
-    <w:unhideWhenUsed/>
-    <w:qFormat/>
-    <w:pPr>
-      <w:keepNext/>
-      <w:keepLines/>
-      <w:spacing w:after="0" w:before="200"/>
-      <w:outlineLvl w:val="8"/>
-    </w:pPr>
-    <w:rPr>
-      <w:rFonts w:asciiTheme="majorHAnsi" w:cstheme="majorBidi" w:eastAsiaTheme="majorEastAsia" w:hAnsiTheme="majorHAnsi"/>
-      <w:color w:themeColor="accent1" w:val="4F81BD"/>
-      <w:sz w:val="24"/>
-      <w:szCs w:val="24"/>
-    </w:rPr>
   </w:style>
   <w:style w:styleId="BlockText" w:type="paragraph">
     <w:name w:val="Block Text"/>
@@ -7332,25 +7977,18 @@
     <w:qFormat/>
     <w:pPr>
       <w:spacing w:after="100" w:before="100"/>
-      <w:ind w:firstLine="0" w:left="480" w:right="480"/>
+      <w:ind w:left="480" w:right="480"/>
     </w:pPr>
   </w:style>
   <w:style w:styleId="FootnoteText" w:type="paragraph">
-    <w:name w:val="Footnote Text"/>
+    <w:name w:val="footnote text"/>
     <w:basedOn w:val="Normal"/>
-    <w:next w:val="FootnoteText"/>
     <w:uiPriority w:val="9"/>
     <w:unhideWhenUsed/>
     <w:qFormat/>
   </w:style>
-  <w:style w:default="1" w:styleId="DefaultParagraphFont" w:type="character">
-    <w:name w:val="Default Paragraph Font"/>
-    <w:semiHidden/>
-    <w:unhideWhenUsed/>
-  </w:style>
-  <w:style w:default="1" w:styleId="Table" w:type="table">
+  <w:style w:customStyle="1" w:styleId="Table" w:type="table">
     <w:name w:val="Table"/>
-    <w:basedOn w:val="TableNormal"/>
     <w:semiHidden/>
     <w:unhideWhenUsed/>
     <w:qFormat/>
@@ -7366,16 +8004,15 @@
     <w:tblStylePr w:type="firstRow">
       <w:tblPr>
         <w:jc w:val="left"/>
-        <w:tblInd w:type="dxa" w:w="0"/>
       </w:tblPr>
       <w:trPr>
         <w:jc w:val="left"/>
       </w:trPr>
       <w:tcPr>
+        <w:tcBorders>
+          <w:bottom w:color="auto" w:space="0" w:sz="0" w:val="single"/>
+        </w:tcBorders>
         <w:vAlign w:val="bottom"/>
-        <w:tcBorders>
-          <w:bottom w:val="single"/>
-        </w:tcBorders>
       </w:tcPr>
     </w:tblStylePr>
   </w:style>
@@ -7397,11 +8034,11 @@
     <w:basedOn w:val="Normal"/>
   </w:style>
   <w:style w:styleId="Caption" w:type="paragraph">
-    <w:name w:val="Caption"/>
+    <w:name w:val="caption"/>
     <w:basedOn w:val="Normal"/>
-    <w:link w:val="BodyTextChar"/>
+    <w:link w:val="CaptionChar"/>
     <w:pPr>
-      <w:spacing w:after="120" w:before="0"/>
+      <w:spacing w:after="120"/>
     </w:pPr>
     <w:rPr>
       <w:i/>
@@ -7417,6 +8054,14 @@
   <w:style w:customStyle="1" w:styleId="ImageCaption" w:type="paragraph">
     <w:name w:val="Image Caption"/>
     <w:basedOn w:val="Caption"/>
+    <w:rsid w:val="004070C3"/>
+    <w:pPr>
+      <w:ind w:hanging="720" w:left="720"/>
+    </w:pPr>
+    <w:rPr>
+      <w:rFonts w:ascii="Times New Roman" w:hAnsi="Times New Roman"/>
+      <w:i w:val="0"/>
+    </w:rPr>
   </w:style>
   <w:style w:customStyle="1" w:styleId="Figure" w:type="paragraph">
     <w:name w:val="Figure"/>
@@ -7429,14 +8074,15 @@
       <w:keepNext/>
     </w:pPr>
   </w:style>
-  <w:style w:customStyle="1" w:styleId="BodyTextChar" w:type="character">
-    <w:name w:val="Body Text Char"/>
+  <w:style w:customStyle="1" w:styleId="CaptionChar" w:type="character">
+    <w:name w:val="Caption Char"/>
     <w:basedOn w:val="DefaultParagraphFont"/>
-    <w:link w:val="BodyText"/>
+    <w:link w:val="Caption"/>
   </w:style>
   <w:style w:customStyle="1" w:styleId="VerbatimChar" w:type="character">
     <w:name w:val="Verbatim Char"/>
-    <w:basedOn w:val="BodyTextChar"/>
+    <w:basedOn w:val="CaptionChar"/>
+    <w:link w:val="SourceCode"/>
     <w:rPr>
       <w:rFonts w:ascii="Consolas" w:hAnsi="Consolas"/>
       <w:sz w:val="22"/>
@@ -7444,18 +8090,18 @@
   </w:style>
   <w:style w:customStyle="1" w:styleId="SectionNumber" w:type="character">
     <w:name w:val="Section Number"/>
-    <w:basedOn w:val="BodyTextChar"/>
+    <w:basedOn w:val="CaptionChar"/>
   </w:style>
   <w:style w:styleId="FootnoteReference" w:type="character">
-    <w:name w:val="Footnote Reference"/>
-    <w:basedOn w:val="BodyTextChar"/>
+    <w:name w:val="footnote reference"/>
+    <w:basedOn w:val="CaptionChar"/>
     <w:rPr>
       <w:vertAlign w:val="superscript"/>
     </w:rPr>
   </w:style>
   <w:style w:styleId="Hyperlink" w:type="character">
     <w:name w:val="Hyperlink"/>
-    <w:basedOn w:val="BodyTextChar"/>
+    <w:basedOn w:val="CaptionChar"/>
     <w:rPr>
       <w:color w:themeColor="accent1" w:val="4F81BD"/>
     </w:rPr>
@@ -7472,279 +8118,347 @@
       <w:outlineLvl w:val="9"/>
     </w:pPr>
     <w:rPr>
-      <w:rFonts w:asciiTheme="majorHAnsi" w:cstheme="majorBidi" w:eastAsiaTheme="majorEastAsia" w:hAnsiTheme="majorHAnsi"/>
+      <w:rFonts w:asciiTheme="majorHAnsi" w:hAnsiTheme="majorHAnsi"/>
       <w:b w:val="0"/>
       <w:bCs w:val="0"/>
       <w:color w:themeColor="accent1" w:themeShade="BF" w:val="365F91"/>
     </w:rPr>
   </w:style>
-  <w:style w:type="paragraph" w:customStyle="1" w:styleId="SourceCode">
+  <w:style w:customStyle="1" w:styleId="SourceCode" w:type="paragraph">
     <w:name w:val="Source Code"/>
     <w:basedOn w:val="Normal"/>
     <w:link w:val="VerbatimChar"/>
     <w:pPr>
-      <w:wordWrap w:val="off"/>
-      <w:shd w:val="clear" w:fill="f8f8f8"/>
+      <w:shd w:color="auto" w:fill="F8F8F8" w:val="clear"/>
+      <w:wordWrap w:val="0"/>
     </w:pPr>
   </w:style>
-  <w:style w:type="character" w:customStyle="1" w:styleId="KeywordTok">
+  <w:style w:customStyle="1" w:styleId="KeywordTok" w:type="character">
     <w:name w:val="KeywordTok"/>
     <w:basedOn w:val="VerbatimChar"/>
     <w:rPr>
-      <w:color w:val="204a87"/>
-      <w:shd w:val="clear" w:fill="f8f8f8"/>
+      <w:rFonts w:ascii="Consolas" w:hAnsi="Consolas"/>
       <w:b/>
+      <w:color w:val="204A87"/>
+      <w:sz w:val="22"/>
+      <w:shd w:color="auto" w:fill="F8F8F8" w:val="clear"/>
     </w:rPr>
   </w:style>
-  <w:style w:type="character" w:customStyle="1" w:styleId="DataTypeTok">
+  <w:style w:customStyle="1" w:styleId="DataTypeTok" w:type="character">
     <w:name w:val="DataTypeTok"/>
     <w:basedOn w:val="VerbatimChar"/>
     <w:rPr>
-      <w:color w:val="204a87"/>
-      <w:shd w:val="clear" w:fill="f8f8f8"/>
+      <w:rFonts w:ascii="Consolas" w:hAnsi="Consolas"/>
+      <w:color w:val="204A87"/>
+      <w:sz w:val="22"/>
+      <w:shd w:color="auto" w:fill="F8F8F8" w:val="clear"/>
     </w:rPr>
   </w:style>
-  <w:style w:type="character" w:customStyle="1" w:styleId="DecValTok">
+  <w:style w:customStyle="1" w:styleId="DecValTok" w:type="character">
     <w:name w:val="DecValTok"/>
     <w:basedOn w:val="VerbatimChar"/>
     <w:rPr>
-      <w:color w:val="0000cf"/>
-      <w:shd w:val="clear" w:fill="f8f8f8"/>
+      <w:rFonts w:ascii="Consolas" w:hAnsi="Consolas"/>
+      <w:color w:val="0000CF"/>
+      <w:sz w:val="22"/>
+      <w:shd w:color="auto" w:fill="F8F8F8" w:val="clear"/>
     </w:rPr>
   </w:style>
-  <w:style w:type="character" w:customStyle="1" w:styleId="BaseNTok">
+  <w:style w:customStyle="1" w:styleId="BaseNTok" w:type="character">
     <w:name w:val="BaseNTok"/>
     <w:basedOn w:val="VerbatimChar"/>
     <w:rPr>
-      <w:color w:val="0000cf"/>
-      <w:shd w:val="clear" w:fill="f8f8f8"/>
+      <w:rFonts w:ascii="Consolas" w:hAnsi="Consolas"/>
+      <w:color w:val="0000CF"/>
+      <w:sz w:val="22"/>
+      <w:shd w:color="auto" w:fill="F8F8F8" w:val="clear"/>
     </w:rPr>
   </w:style>
-  <w:style w:type="character" w:customStyle="1" w:styleId="FloatTok">
+  <w:style w:customStyle="1" w:styleId="FloatTok" w:type="character">
     <w:name w:val="FloatTok"/>
     <w:basedOn w:val="VerbatimChar"/>
     <w:rPr>
-      <w:color w:val="0000cf"/>
-      <w:shd w:val="clear" w:fill="f8f8f8"/>
+      <w:rFonts w:ascii="Consolas" w:hAnsi="Consolas"/>
+      <w:color w:val="0000CF"/>
+      <w:sz w:val="22"/>
+      <w:shd w:color="auto" w:fill="F8F8F8" w:val="clear"/>
     </w:rPr>
   </w:style>
-  <w:style w:type="character" w:customStyle="1" w:styleId="ConstantTok">
+  <w:style w:customStyle="1" w:styleId="ConstantTok" w:type="character">
     <w:name w:val="ConstantTok"/>
     <w:basedOn w:val="VerbatimChar"/>
     <w:rPr>
+      <w:rFonts w:ascii="Consolas" w:hAnsi="Consolas"/>
       <w:color w:val="000000"/>
-      <w:shd w:val="clear" w:fill="f8f8f8"/>
+      <w:sz w:val="22"/>
+      <w:shd w:color="auto" w:fill="F8F8F8" w:val="clear"/>
     </w:rPr>
   </w:style>
-  <w:style w:type="character" w:customStyle="1" w:styleId="CharTok">
+  <w:style w:customStyle="1" w:styleId="CharTok" w:type="character">
     <w:name w:val="CharTok"/>
     <w:basedOn w:val="VerbatimChar"/>
     <w:rPr>
-      <w:color w:val="4e9a06"/>
-      <w:shd w:val="clear" w:fill="f8f8f8"/>
+      <w:rFonts w:ascii="Consolas" w:hAnsi="Consolas"/>
+      <w:color w:val="4E9A06"/>
+      <w:sz w:val="22"/>
+      <w:shd w:color="auto" w:fill="F8F8F8" w:val="clear"/>
     </w:rPr>
   </w:style>
-  <w:style w:type="character" w:customStyle="1" w:styleId="SpecialCharTok">
+  <w:style w:customStyle="1" w:styleId="SpecialCharTok" w:type="character">
     <w:name w:val="SpecialCharTok"/>
     <w:basedOn w:val="VerbatimChar"/>
     <w:rPr>
+      <w:rFonts w:ascii="Consolas" w:hAnsi="Consolas"/>
       <w:color w:val="000000"/>
-      <w:shd w:val="clear" w:fill="f8f8f8"/>
+      <w:sz w:val="22"/>
+      <w:shd w:color="auto" w:fill="F8F8F8" w:val="clear"/>
     </w:rPr>
   </w:style>
-  <w:style w:type="character" w:customStyle="1" w:styleId="StringTok">
+  <w:style w:customStyle="1" w:styleId="StringTok" w:type="character">
     <w:name w:val="StringTok"/>
     <w:basedOn w:val="VerbatimChar"/>
     <w:rPr>
-      <w:color w:val="4e9a06"/>
-      <w:shd w:val="clear" w:fill="f8f8f8"/>
+      <w:rFonts w:ascii="Consolas" w:hAnsi="Consolas"/>
+      <w:color w:val="4E9A06"/>
+      <w:sz w:val="22"/>
+      <w:shd w:color="auto" w:fill="F8F8F8" w:val="clear"/>
     </w:rPr>
   </w:style>
-  <w:style w:type="character" w:customStyle="1" w:styleId="VerbatimStringTok">
+  <w:style w:customStyle="1" w:styleId="VerbatimStringTok" w:type="character">
     <w:name w:val="VerbatimStringTok"/>
     <w:basedOn w:val="VerbatimChar"/>
     <w:rPr>
-      <w:color w:val="4e9a06"/>
-      <w:shd w:val="clear" w:fill="f8f8f8"/>
+      <w:rFonts w:ascii="Consolas" w:hAnsi="Consolas"/>
+      <w:color w:val="4E9A06"/>
+      <w:sz w:val="22"/>
+      <w:shd w:color="auto" w:fill="F8F8F8" w:val="clear"/>
     </w:rPr>
   </w:style>
-  <w:style w:type="character" w:customStyle="1" w:styleId="SpecialStringTok">
+  <w:style w:customStyle="1" w:styleId="SpecialStringTok" w:type="character">
     <w:name w:val="SpecialStringTok"/>
     <w:basedOn w:val="VerbatimChar"/>
     <w:rPr>
-      <w:color w:val="4e9a06"/>
-      <w:shd w:val="clear" w:fill="f8f8f8"/>
+      <w:rFonts w:ascii="Consolas" w:hAnsi="Consolas"/>
+      <w:color w:val="4E9A06"/>
+      <w:sz w:val="22"/>
+      <w:shd w:color="auto" w:fill="F8F8F8" w:val="clear"/>
     </w:rPr>
   </w:style>
-  <w:style w:type="character" w:customStyle="1" w:styleId="ImportTok">
+  <w:style w:customStyle="1" w:styleId="ImportTok" w:type="character">
     <w:name w:val="ImportTok"/>
     <w:basedOn w:val="VerbatimChar"/>
     <w:rPr>
-      <w:shd w:val="clear" w:fill="f8f8f8"/>
+      <w:rFonts w:ascii="Consolas" w:hAnsi="Consolas"/>
+      <w:sz w:val="22"/>
+      <w:shd w:color="auto" w:fill="F8F8F8" w:val="clear"/>
     </w:rPr>
   </w:style>
-  <w:style w:type="character" w:customStyle="1" w:styleId="CommentTok">
+  <w:style w:customStyle="1" w:styleId="CommentTok" w:type="character">
     <w:name w:val="CommentTok"/>
     <w:basedOn w:val="VerbatimChar"/>
     <w:rPr>
-      <w:color w:val="8f5902"/>
-      <w:shd w:val="clear" w:fill="f8f8f8"/>
+      <w:rFonts w:ascii="Consolas" w:hAnsi="Consolas"/>
       <w:i/>
+      <w:color w:val="8F5902"/>
+      <w:sz w:val="22"/>
+      <w:shd w:color="auto" w:fill="F8F8F8" w:val="clear"/>
     </w:rPr>
   </w:style>
-  <w:style w:type="character" w:customStyle="1" w:styleId="DocumentationTok">
+  <w:style w:customStyle="1" w:styleId="DocumentationTok" w:type="character">
     <w:name w:val="DocumentationTok"/>
     <w:basedOn w:val="VerbatimChar"/>
     <w:rPr>
-      <w:color w:val="8f5902"/>
-      <w:shd w:val="clear" w:fill="f8f8f8"/>
+      <w:rFonts w:ascii="Consolas" w:hAnsi="Consolas"/>
       <w:b/>
       <w:i/>
+      <w:color w:val="8F5902"/>
+      <w:sz w:val="22"/>
+      <w:shd w:color="auto" w:fill="F8F8F8" w:val="clear"/>
     </w:rPr>
   </w:style>
-  <w:style w:type="character" w:customStyle="1" w:styleId="AnnotationTok">
+  <w:style w:customStyle="1" w:styleId="AnnotationTok" w:type="character">
     <w:name w:val="AnnotationTok"/>
     <w:basedOn w:val="VerbatimChar"/>
     <w:rPr>
-      <w:color w:val="8f5902"/>
-      <w:shd w:val="clear" w:fill="f8f8f8"/>
+      <w:rFonts w:ascii="Consolas" w:hAnsi="Consolas"/>
       <w:b/>
       <w:i/>
+      <w:color w:val="8F5902"/>
+      <w:sz w:val="22"/>
+      <w:shd w:color="auto" w:fill="F8F8F8" w:val="clear"/>
     </w:rPr>
   </w:style>
-  <w:style w:type="character" w:customStyle="1" w:styleId="CommentVarTok">
+  <w:style w:customStyle="1" w:styleId="CommentVarTok" w:type="character">
     <w:name w:val="CommentVarTok"/>
     <w:basedOn w:val="VerbatimChar"/>
     <w:rPr>
-      <w:color w:val="8f5902"/>
-      <w:shd w:val="clear" w:fill="f8f8f8"/>
+      <w:rFonts w:ascii="Consolas" w:hAnsi="Consolas"/>
       <w:b/>
       <w:i/>
+      <w:color w:val="8F5902"/>
+      <w:sz w:val="22"/>
+      <w:shd w:color="auto" w:fill="F8F8F8" w:val="clear"/>
     </w:rPr>
   </w:style>
-  <w:style w:type="character" w:customStyle="1" w:styleId="OtherTok">
+  <w:style w:customStyle="1" w:styleId="OtherTok" w:type="character">
     <w:name w:val="OtherTok"/>
     <w:basedOn w:val="VerbatimChar"/>
     <w:rPr>
-      <w:color w:val="8f5902"/>
-      <w:shd w:val="clear" w:fill="f8f8f8"/>
+      <w:rFonts w:ascii="Consolas" w:hAnsi="Consolas"/>
+      <w:color w:val="8F5902"/>
+      <w:sz w:val="22"/>
+      <w:shd w:color="auto" w:fill="F8F8F8" w:val="clear"/>
     </w:rPr>
   </w:style>
-  <w:style w:type="character" w:customStyle="1" w:styleId="FunctionTok">
+  <w:style w:customStyle="1" w:styleId="FunctionTok" w:type="character">
     <w:name w:val="FunctionTok"/>
     <w:basedOn w:val="VerbatimChar"/>
     <w:rPr>
+      <w:rFonts w:ascii="Consolas" w:hAnsi="Consolas"/>
       <w:color w:val="000000"/>
-      <w:shd w:val="clear" w:fill="f8f8f8"/>
+      <w:sz w:val="22"/>
+      <w:shd w:color="auto" w:fill="F8F8F8" w:val="clear"/>
     </w:rPr>
   </w:style>
-  <w:style w:type="character" w:customStyle="1" w:styleId="VariableTok">
+  <w:style w:customStyle="1" w:styleId="VariableTok" w:type="character">
     <w:name w:val="VariableTok"/>
     <w:basedOn w:val="VerbatimChar"/>
     <w:rPr>
+      <w:rFonts w:ascii="Consolas" w:hAnsi="Consolas"/>
       <w:color w:val="000000"/>
-      <w:shd w:val="clear" w:fill="f8f8f8"/>
+      <w:sz w:val="22"/>
+      <w:shd w:color="auto" w:fill="F8F8F8" w:val="clear"/>
     </w:rPr>
   </w:style>
-  <w:style w:type="character" w:customStyle="1" w:styleId="ControlFlowTok">
+  <w:style w:customStyle="1" w:styleId="ControlFlowTok" w:type="character">
     <w:name w:val="ControlFlowTok"/>
     <w:basedOn w:val="VerbatimChar"/>
     <w:rPr>
-      <w:color w:val="204a87"/>
-      <w:shd w:val="clear" w:fill="f8f8f8"/>
+      <w:rFonts w:ascii="Consolas" w:hAnsi="Consolas"/>
       <w:b/>
+      <w:color w:val="204A87"/>
+      <w:sz w:val="22"/>
+      <w:shd w:color="auto" w:fill="F8F8F8" w:val="clear"/>
     </w:rPr>
   </w:style>
-  <w:style w:type="character" w:customStyle="1" w:styleId="OperatorTok">
+  <w:style w:customStyle="1" w:styleId="OperatorTok" w:type="character">
     <w:name w:val="OperatorTok"/>
     <w:basedOn w:val="VerbatimChar"/>
     <w:rPr>
-      <w:color w:val="ce5c00"/>
-      <w:shd w:val="clear" w:fill="f8f8f8"/>
+      <w:rFonts w:ascii="Consolas" w:hAnsi="Consolas"/>
       <w:b/>
+      <w:color w:val="CE5C00"/>
+      <w:sz w:val="22"/>
+      <w:shd w:color="auto" w:fill="F8F8F8" w:val="clear"/>
     </w:rPr>
   </w:style>
-  <w:style w:type="character" w:customStyle="1" w:styleId="BuiltInTok">
+  <w:style w:customStyle="1" w:styleId="BuiltInTok" w:type="character">
     <w:name w:val="BuiltInTok"/>
     <w:basedOn w:val="VerbatimChar"/>
     <w:rPr>
-      <w:shd w:val="clear" w:fill="f8f8f8"/>
+      <w:rFonts w:ascii="Consolas" w:hAnsi="Consolas"/>
+      <w:sz w:val="22"/>
+      <w:shd w:color="auto" w:fill="F8F8F8" w:val="clear"/>
     </w:rPr>
   </w:style>
-  <w:style w:type="character" w:customStyle="1" w:styleId="ExtensionTok">
+  <w:style w:customStyle="1" w:styleId="ExtensionTok" w:type="character">
     <w:name w:val="ExtensionTok"/>
     <w:basedOn w:val="VerbatimChar"/>
     <w:rPr>
-      <w:shd w:val="clear" w:fill="f8f8f8"/>
+      <w:rFonts w:ascii="Consolas" w:hAnsi="Consolas"/>
+      <w:sz w:val="22"/>
+      <w:shd w:color="auto" w:fill="F8F8F8" w:val="clear"/>
     </w:rPr>
   </w:style>
-  <w:style w:type="character" w:customStyle="1" w:styleId="PreprocessorTok">
+  <w:style w:customStyle="1" w:styleId="PreprocessorTok" w:type="character">
     <w:name w:val="PreprocessorTok"/>
     <w:basedOn w:val="VerbatimChar"/>
     <w:rPr>
-      <w:color w:val="8f5902"/>
-      <w:shd w:val="clear" w:fill="f8f8f8"/>
+      <w:rFonts w:ascii="Consolas" w:hAnsi="Consolas"/>
       <w:i/>
+      <w:color w:val="8F5902"/>
+      <w:sz w:val="22"/>
+      <w:shd w:color="auto" w:fill="F8F8F8" w:val="clear"/>
     </w:rPr>
   </w:style>
-  <w:style w:type="character" w:customStyle="1" w:styleId="AttributeTok">
+  <w:style w:customStyle="1" w:styleId="AttributeTok" w:type="character">
     <w:name w:val="AttributeTok"/>
     <w:basedOn w:val="VerbatimChar"/>
     <w:rPr>
-      <w:color w:val="c4a000"/>
-      <w:shd w:val="clear" w:fill="f8f8f8"/>
+      <w:rFonts w:ascii="Consolas" w:hAnsi="Consolas"/>
+      <w:color w:val="C4A000"/>
+      <w:sz w:val="22"/>
+      <w:shd w:color="auto" w:fill="F8F8F8" w:val="clear"/>
     </w:rPr>
   </w:style>
-  <w:style w:type="character" w:customStyle="1" w:styleId="RegionMarkerTok">
+  <w:style w:customStyle="1" w:styleId="RegionMarkerTok" w:type="character">
     <w:name w:val="RegionMarkerTok"/>
     <w:basedOn w:val="VerbatimChar"/>
     <w:rPr>
-      <w:shd w:val="clear" w:fill="f8f8f8"/>
+      <w:rFonts w:ascii="Consolas" w:hAnsi="Consolas"/>
+      <w:sz w:val="22"/>
+      <w:shd w:color="auto" w:fill="F8F8F8" w:val="clear"/>
     </w:rPr>
   </w:style>
-  <w:style w:type="character" w:customStyle="1" w:styleId="InformationTok">
+  <w:style w:customStyle="1" w:styleId="InformationTok" w:type="character">
     <w:name w:val="InformationTok"/>
     <w:basedOn w:val="VerbatimChar"/>
     <w:rPr>
-      <w:color w:val="8f5902"/>
-      <w:shd w:val="clear" w:fill="f8f8f8"/>
+      <w:rFonts w:ascii="Consolas" w:hAnsi="Consolas"/>
       <w:b/>
       <w:i/>
+      <w:color w:val="8F5902"/>
+      <w:sz w:val="22"/>
+      <w:shd w:color="auto" w:fill="F8F8F8" w:val="clear"/>
     </w:rPr>
   </w:style>
-  <w:style w:type="character" w:customStyle="1" w:styleId="WarningTok">
+  <w:style w:customStyle="1" w:styleId="WarningTok" w:type="character">
     <w:name w:val="WarningTok"/>
     <w:basedOn w:val="VerbatimChar"/>
     <w:rPr>
-      <w:color w:val="8f5902"/>
-      <w:shd w:val="clear" w:fill="f8f8f8"/>
+      <w:rFonts w:ascii="Consolas" w:hAnsi="Consolas"/>
       <w:b/>
       <w:i/>
+      <w:color w:val="8F5902"/>
+      <w:sz w:val="22"/>
+      <w:shd w:color="auto" w:fill="F8F8F8" w:val="clear"/>
     </w:rPr>
   </w:style>
-  <w:style w:type="character" w:customStyle="1" w:styleId="AlertTok">
+  <w:style w:customStyle="1" w:styleId="AlertTok" w:type="character">
     <w:name w:val="AlertTok"/>
     <w:basedOn w:val="VerbatimChar"/>
     <w:rPr>
-      <w:color w:val="ef2929"/>
-      <w:shd w:val="clear" w:fill="f8f8f8"/>
+      <w:rFonts w:ascii="Consolas" w:hAnsi="Consolas"/>
+      <w:color w:val="EF2929"/>
+      <w:sz w:val="22"/>
+      <w:shd w:color="auto" w:fill="F8F8F8" w:val="clear"/>
     </w:rPr>
   </w:style>
-  <w:style w:type="character" w:customStyle="1" w:styleId="ErrorTok">
+  <w:style w:customStyle="1" w:styleId="ErrorTok" w:type="character">
     <w:name w:val="ErrorTok"/>
     <w:basedOn w:val="VerbatimChar"/>
     <w:rPr>
-      <w:color w:val="a40000"/>
-      <w:shd w:val="clear" w:fill="f8f8f8"/>
+      <w:rFonts w:ascii="Consolas" w:hAnsi="Consolas"/>
       <w:b/>
+      <w:color w:val="A40000"/>
+      <w:sz w:val="22"/>
+      <w:shd w:color="auto" w:fill="F8F8F8" w:val="clear"/>
     </w:rPr>
   </w:style>
-  <w:style w:type="character" w:customStyle="1" w:styleId="NormalTok">
+  <w:style w:customStyle="1" w:styleId="NormalTok" w:type="character">
     <w:name w:val="NormalTok"/>
     <w:basedOn w:val="VerbatimChar"/>
     <w:rPr>
-      <w:shd w:val="clear" w:fill="f8f8f8"/>
+      <w:rFonts w:ascii="Consolas" w:hAnsi="Consolas"/>
+      <w:sz w:val="22"/>
+      <w:shd w:color="auto" w:fill="F8F8F8" w:val="clear"/>
     </w:rPr>
+  </w:style>
+  <w:style w:customStyle="1" w:styleId="BodyTextChar" w:type="character">
+    <w:name w:val="Body Text Char"/>
+    <w:basedOn w:val="DefaultParagraphFont"/>
+    <w:link w:val="BodyText"/>
+    <w:rsid w:val="004070C3"/>
   </w:style>
 </w:styles>
 </file>

</xml_diff>

<commit_message>
Updated science advances submission files
</commit_message>
<xml_diff>
--- a/manuscript/submissions/science_advances/TranscriptomicSimilarity_docx.docx
+++ b/manuscript/submissions/science_advances/TranscriptomicSimilarity_docx.docx
@@ -79,12 +79,6 @@
               <m:rPr>
                 <m:sty m:val="p"/>
               </m:rPr>
-              <m:t>,</m:t>
-            </m:r>
-            <m:r>
-              <m:rPr>
-                <m:sty m:val="p"/>
-              </m:rPr>
               <m:t>*</m:t>
             </m:r>
           </m:sup>
@@ -190,12 +184,6 @@
             </m:r>
             <m:r>
               <m:t>6</m:t>
-            </m:r>
-            <m:r>
-              <m:rPr>
-                <m:sty m:val="p"/>
-              </m:rPr>
-              <m:t>,</m:t>
             </m:r>
             <m:r>
               <m:rPr>
@@ -251,7 +239,7 @@
               <m:rPr>
                 <m:sty m:val="p"/>
               </m:rPr>
-              <m:t>,</m:t>
+              <m:t>*</m:t>
             </m:r>
             <m:r>
               <m:rPr>
@@ -264,7 +252,7 @@
       </m:oMath>
     </w:p>
     <w:bookmarkEnd w:id="22"/>
-    <w:bookmarkStart w:id="24" w:name="affiliations"/>
+    <w:bookmarkStart w:id="25" w:name="affiliations"/>
     <w:p>
       <w:pPr>
         <w:pStyle w:val="Heading1"/>
@@ -465,9 +453,32 @@
           <w:t xml:space="preserve">antoine.beauchamp@sickkids.ca</w:t>
         </w:r>
       </w:hyperlink>
-    </w:p>
-    <w:bookmarkEnd w:id="24"/>
-    <w:bookmarkStart w:id="25" w:name="abstract"/>
+      <w:r>
+        <w:t xml:space="preserve"> </w:t>
+      </w:r>
+      <w:r>
+        <w:t xml:space="preserve">(A.B.);</w:t>
+      </w:r>
+      <w:r>
+        <w:t xml:space="preserve"> </w:t>
+      </w:r>
+      <w:hyperlink r:id="rId24">
+        <w:r>
+          <w:rPr>
+            <w:rStyle w:val="Hyperlink"/>
+          </w:rPr>
+          <w:t xml:space="preserve">jason.lerch@ndcn.ox.ac.uk</w:t>
+        </w:r>
+      </w:hyperlink>
+      <w:r>
+        <w:t xml:space="preserve"> </w:t>
+      </w:r>
+      <w:r>
+        <w:t xml:space="preserve">(J.P.L)</w:t>
+      </w:r>
+    </w:p>
+    <w:bookmarkEnd w:id="25"/>
+    <w:bookmarkStart w:id="26" w:name="abstract"/>
     <w:p>
       <w:pPr>
         <w:pStyle w:val="Heading1"/>
@@ -484,8 +495,8 @@
         <w:t xml:space="preserve">The ever-increasing use of mouse models in preclinical neuroscience research calls for an improvement in the methods used to translate findings between the mouse and human brains. Using openly accessible brain-wide transcriptomic data sets, we evaluated the similarity of mouse and human brain regions on the basis of homologous gene expression. Our results suggest that mouse-human homologous genes capture broad patterns of neuroanatomical organization, but that the resolution of cross-species correspondences can be improved using a novel supervised machine learning approach. Using this method, we demonstrate that sensorimotor subdivisions of the neocortex exhibit greater similarity between species, compared with supramodal subdivisions, and that mouse isocortical regions separate into sensorimotor and supramodal clusters based on their similarity to human cortical regions. We also find that mouse and human striatal regions are strongly conserved, with the mouse caudoputamen exhibiting an equal degree of similarity to both the human caudate and putamen.</w:t>
       </w:r>
     </w:p>
-    <w:bookmarkEnd w:id="25"/>
-    <w:bookmarkStart w:id="26" w:name="teaser"/>
+    <w:bookmarkEnd w:id="26"/>
+    <w:bookmarkStart w:id="27" w:name="teaser"/>
     <w:p>
       <w:pPr>
         <w:pStyle w:val="Heading1"/>
@@ -502,8 +513,8 @@
         <w:t xml:space="preserve">Correspondences between the mouse and human brain can be identified using the expression patterns of homologous genes.</w:t>
       </w:r>
     </w:p>
-    <w:bookmarkEnd w:id="26"/>
-    <w:bookmarkStart w:id="27" w:name="main-text"/>
+    <w:bookmarkEnd w:id="27"/>
+    <w:bookmarkStart w:id="28" w:name="main-text"/>
     <w:p>
       <w:pPr>
         <w:pStyle w:val="Heading1"/>
@@ -512,8 +523,8 @@
         <w:t xml:space="preserve">MAIN TEXT</w:t>
       </w:r>
     </w:p>
-    <w:bookmarkEnd w:id="27"/>
-    <w:bookmarkStart w:id="28" w:name="introduction"/>
+    <w:bookmarkEnd w:id="28"/>
+    <w:bookmarkStart w:id="29" w:name="intro"/>
     <w:p>
       <w:pPr>
         <w:pStyle w:val="Heading1"/>
@@ -970,7 +981,26 @@
         <w:t xml:space="preserve">)</w:t>
       </w:r>
       <w:r>
-        <w:t xml:space="preserve">, which opens up the possibility of using the expression of homologous genes as a common space across species.</w:t>
+        <w:t xml:space="preserve">, which opens up the possibility of using the expression of homologous genes as a common space across species. In fact, a recent study demonstrated how the expression of homologous genes can be used to directly register mouse and vole brains into a common reference frame, which allows for direct point-by-point comparisons of brain maps</w:t>
+      </w:r>
+      <w:r>
+        <w:t xml:space="preserve"> </w:t>
+      </w:r>
+      <w:r>
+        <w:t xml:space="preserve">(</w:t>
+      </w:r>
+      <w:r>
+        <w:rPr>
+          <w:iCs/>
+          <w:i/>
+        </w:rPr>
+        <w:t xml:space="preserve">29</w:t>
+      </w:r>
+      <w:r>
+        <w:t xml:space="preserve">)</w:t>
+      </w:r>
+      <w:r>
+        <w:t xml:space="preserve">. However, this specific approach is only feasible because of the large degree of morphological similarity between mouse and vole brains. In the case of mouse-human comparisons, we almost certainly cannot directly register mouse and human brains into a common coordinate frame using methods for image registration. Hence we need to be more creative in our approach.</w:t>
       </w:r>
     </w:p>
     <w:p>
@@ -981,8 +1011,8 @@
         <w:t xml:space="preserve">Here we examine the patterns of similarity between the mouse and human brain using a common space constructed from spatial gene expression data sets. We begin with an initial set of 2624 homologous genes. Subsequently, we present and evaluate a novel method for improving the resolution of mouse-human neuroanatomical correspondences using a supervised machine learning approach. Using the novel representation of the gene expression common space, i.e. a latent gene expression space, we analyse the similarity of mouse and human isocortical subdivisions and demonstrate that sensorimotor regions exhibit a higher degree of similarity than supramodal regions. Finally, we examine the patterns of transcriptomic similarity at a voxel-wise level in the mouse and human striatum.</w:t>
       </w:r>
     </w:p>
-    <w:bookmarkEnd w:id="28"/>
-    <w:bookmarkStart w:id="33" w:name="results"/>
+    <w:bookmarkEnd w:id="29"/>
+    <w:bookmarkStart w:id="34" w:name="results"/>
     <w:p>
       <w:pPr>
         <w:pStyle w:val="Heading1"/>
@@ -991,7 +1021,7 @@
         <w:t xml:space="preserve">Results</w:t>
       </w:r>
     </w:p>
-    <w:bookmarkStart w:id="29" w:name="X412160ecaee97263bc21274d33fb0f7784d97dd"/>
+    <w:bookmarkStart w:id="30" w:name="results-1"/>
     <w:p>
       <w:pPr>
         <w:pStyle w:val="Heading2"/>
@@ -1037,26 +1067,7 @@
         <w:t xml:space="preserve">)</w:t>
       </w:r>
       <w:r>
-        <w:t xml:space="preserve">. These data sets provide whole-brain coverage of expression intensity for thousands of genes in the mouse and human genomes. For our purposes we filtered these gene sets to retain only mouse-human homologous genes using a list of orthologues obtained from the NCBI HomoloGene system</w:t>
-      </w:r>
-      <w:r>
-        <w:t xml:space="preserve"> </w:t>
-      </w:r>
-      <w:r>
-        <w:t xml:space="preserve">(</w:t>
-      </w:r>
-      <w:r>
-        <w:rPr>
-          <w:iCs/>
-          <w:i/>
-        </w:rPr>
-        <w:t xml:space="preserve">29</w:t>
-      </w:r>
-      <w:r>
-        <w:t xml:space="preserve">)</w:t>
-      </w:r>
-      <w:r>
-        <w:t xml:space="preserve">. Prior to analysis, both data sets were pre-processed using a pipeline that included quality control checks, normalization procedures, and aggregation of the expression values under a set of atlas labels. The result was a gene-by-region matrix in either species, describing the normalized expression of 2624 homologous genes across 67 mouse regions and 88 human regions (see</w:t>
+        <w:t xml:space="preserve">. These data sets provide whole-brain coverage of expression intensity for thousands of genes in the mouse and human genomes. For our purposes we filtered these gene sets to retain only mouse-human homologous genes using a list of orthologues obtained from the NCBI HomoloGene system (NCBI 2018). Prior to analysis, both data sets were pre-processed using a pipeline that included quality control checks, normalization procedures, and aggregation of the expression values under a set of atlas labels. The result was a gene-by-region matrix in either species, describing the normalized expression of 2624 homologous genes across 67 mouse regions and 88 human regions (see</w:t>
       </w:r>
       <w:r>
         <w:t xml:space="preserve"> </w:t>
@@ -1072,11 +1083,9 @@
       <w:r>
         <w:t xml:space="preserve">). We quantified the degree of similarity between all pairs of mouse and human regions using the Pearson correlation coefficient, resulting in a mouse-human similarity matrix (Fig. 1A).</w:t>
       </w:r>
-    </w:p>
-    <w:p>
-      <w:pPr>
-        <w:pStyle w:val="BodyText"/>
-      </w:pPr>
+      <w:r>
+        <w:t xml:space="preserve"> </w:t>
+      </w:r>
       <w:r>
         <w:t xml:space="preserve">We find that the similarity matrix exhibits broad patterns of positive correlation between the mouse and human brains. These clusters of similarity correspond to coarse neuroanatomical regions that are generally well-defined in both species. For instance, we observe that, overall, the mouse isocortex is similar to the human cerebral cortex, with the exception of the hippocampal formation, which forms a unique cluster. Similarly the mouse and human cerebellar hemispheres cluster together, while the cerebellar nuclei show relatively high correlation to each other (r = 0.404) as well as to brain stem structures like the pons (</w:t>
       </w:r>
@@ -1336,8 +1345,8 @@
         <w:t xml:space="preserve">So, although these is some distinguishing power in the profiles of regions at a finer scale, this is much smaller than between coarse anatomical regions. This also true for parts of the broad anatomical systems that are part of the same functional system. This suggests that the regional expression patterns of mouse-human homologous genes can be used to identify general similarities between the brains of the two species even using a simple correlation measure, but the ability to identify finer scale matches might require a more subtle approach.</w:t>
       </w:r>
     </w:p>
-    <w:bookmarkEnd w:id="29"/>
-    <w:bookmarkStart w:id="30" w:name="X1872616c09a333acb6a71d525f62fd28f55d4f0"/>
+    <w:bookmarkEnd w:id="30"/>
+    <w:bookmarkStart w:id="31" w:name="results-2"/>
     <w:p>
       <w:pPr>
         <w:pStyle w:val="Heading2"/>
@@ -1599,8 +1608,8 @@
         <w:t xml:space="preserve">Together, these results demonstrate that the multi-layer peceptron classification approach improves our ability to resolve finer scale mouse-human neuroanatomical matches within the broadly similar regions obtained using the initial gene expression space. By training a classifier to predict the atlas labels in one species, we were able to generate a new common space that amplified the amount of local signal within broadly similar regions while also improving our ability to recover known mouse-human neuroanatomical pairs.</w:t>
       </w:r>
     </w:p>
-    <w:bookmarkEnd w:id="30"/>
-    <w:bookmarkStart w:id="31" w:name="X2c55f2bdde546a3fc43a4657fe880f3b98c63fc"/>
+    <w:bookmarkEnd w:id="31"/>
+    <w:bookmarkStart w:id="32" w:name="results-3"/>
     <w:p>
       <w:pPr>
         <w:pStyle w:val="Heading2"/>
@@ -1918,8 +1927,8 @@
         <w:t xml:space="preserve">Overall, we observe a greater degree of similarity between mouse and human cortical regions involved in basic sensorimotor processing compared with supramodal or association areas. This is in line with the large body of existing research that suggests that sensory and motor areas of the cortex are conserved across the brains of mammals. While sensorimotor areas exhibit a greater degree of similarity than supramodal areas, the neuroanatomical pattern of correspondences obtained using mouse-human homologous genes is not at the level of individual cortical areas. Still, using a clustering approach we identified clear distinctions in the patterns of similarity between sensorimotor and supramodal areas, especially for regions in the mouse isocortex.</w:t>
       </w:r>
     </w:p>
-    <w:bookmarkEnd w:id="31"/>
-    <w:bookmarkStart w:id="32" w:name="X0664b997c30d2bf61c81e1d62f0618332079049"/>
+    <w:bookmarkEnd w:id="32"/>
+    <w:bookmarkStart w:id="33" w:name="X0664b997c30d2bf61c81e1d62f0618332079049"/>
     <w:p>
       <w:pPr>
         <w:pStyle w:val="Heading2"/>
@@ -2078,9 +2087,9 @@
         <w:t xml:space="preserve">Overall, we observe a strong association between the mouse caudoputamen and both the human caudate and putamen. While we find a subtle pattern of specificity to either region among voxels in the caudoputamen on the basis of maximal similarity, the high degree of similarity in the correlation values to each region suggests that the majority of voxels in the caudoputamen are equally similar to the caudate and the putamen on the basis of the expression of mouse-human homologous genes. We also find that the nucleus accumbens is well conserved across species. However the region also exhibits patterns of similarity that go beyond the simple one-to-one match. The human accumbens features similar correlation values to the mouse caudoputamen and fundus of striatum, in addition to the accumbens proper, with no sharp distinction between these regions. It also exhibits a larger degree of similarity to the mouse olfactory tubercle. This is also seen in the mouse striatum, where voxels in the accumbens and the olfactory tubercle map onto the human accumbens.</w:t>
       </w:r>
     </w:p>
-    <w:bookmarkEnd w:id="32"/>
     <w:bookmarkEnd w:id="33"/>
-    <w:bookmarkStart w:id="34" w:name="discussion"/>
+    <w:bookmarkEnd w:id="34"/>
+    <w:bookmarkStart w:id="35" w:name="discussion"/>
     <w:p>
       <w:pPr>
         <w:pStyle w:val="Heading1"/>
@@ -2158,7 +2167,7 @@
         <w:pStyle w:val="BodyText"/>
       </w:pPr>
       <w:r>
-        <w:t xml:space="preserve">The expression of homologous genes provides an elegant way to define a common space for quantitative cross-species comparisons since it relies on homology at a deep molecular biological level. The approach is not without limitations however. First, the acquisition of whole-brain transcriptomic data is labour-intensive, time consuming, and invasive. These data sets cannot be generated easily, especially in the human, in which the process depends on the availability of post-mortem samples. As a result, the effective sample sizes are extremely limited in this domain. For instance, in the Allen coronal in-situ hybridization data set used here, the brain-wide expression of each gene is sampled only once (barring a few exceptions). This constrains the types of analyses that are possible (e.g. null-hypothesis significance testing) and largely limits the availability of replication data sets. That being said, new technologies, such as spatial transcriptomics, are gradually making it easier to acquire brain-wide gene expression data in less time and at lower cost</w:t>
+        <w:t xml:space="preserve">The expression of homologous genes provides an elegant way to define a common space for quantitative cross-species comparisons since it relies on homology at a deep molecular biological level. The approach is not without limitations however. First, the acquisition of whole-brain transcriptomic data is labour-intensive, time consuming, and invasive. These data sets cannot be generated easily, especially in the human, in which the process depends on the availability of post-mortem samples. As a result, the effective sample sizes are extremely limited in this domain. For instance, in the Allen mouse coronal in-situ hybridization data set used here, the brain-wide expression of each gene is sampled only once (barring a few exceptions). This constrains the types of analyses that are possible (e.g. null hypothesis significance testing) and largely limits the availability of replication data sets. That being said, new technologies, such as spatial transcriptomics, are gradually making it easier to acquire brain-wide gene expression data in less time and at lower cost</w:t>
       </w:r>
       <w:r>
         <w:t xml:space="preserve"> </w:t>
@@ -2203,7 +2212,29 @@
         <w:t xml:space="preserve">)</w:t>
       </w:r>
       <w:r>
-        <w:t xml:space="preserve">. Second, the approach of relying on all available genes is subject to noise. To address this issue, Myers (2017) used a method of gene set selection to attempt to improve the correspondence between established mouse-human homologies. While this lead to improvement, it was only at the level of coarsely defined regions (e.g. cortex-cortex). Our approach, therefore, was to use a supervised machine learning model to create a latent common space based on combinations of homologous genes that can delineate areas within a single species.</w:t>
+        <w:t xml:space="preserve">. Second, the approach of relying on all available genes is subject to noise. To address this issue, Myers (2017)</w:t>
+      </w:r>
+      <w:r>
+        <w:t xml:space="preserve"> </w:t>
+      </w:r>
+      <w:r>
+        <w:t xml:space="preserve">(</w:t>
+      </w:r>
+      <w:r>
+        <w:rPr>
+          <w:iCs/>
+          <w:i/>
+        </w:rPr>
+        <w:t xml:space="preserve">37</w:t>
+      </w:r>
+      <w:r>
+        <w:t xml:space="preserve">)</w:t>
+      </w:r>
+      <w:r>
+        <w:t xml:space="preserve"> </w:t>
+      </w:r>
+      <w:r>
+        <w:t xml:space="preserve">used a method of gene set selection to attempt to improve the correspondence between established mouse-human homologies. While this lead to improvement, it was only at the level of coarsely defined regions (e.g. cortex-cortex). Our approach, therefore, was to use supervised machine learning to create a latent common space based on combinations of homologous genes that can delineate areas within a single species.</w:t>
       </w:r>
     </w:p>
     <w:p>
@@ -2224,7 +2255,7 @@
           <w:iCs/>
           <w:i/>
         </w:rPr>
-        <w:t xml:space="preserve">37</w:t>
+        <w:t xml:space="preserve">38</w:t>
       </w:r>
       <w:r>
         <w:t xml:space="preserve">)</w:t>
@@ -2278,7 +2309,7 @@
           <w:iCs/>
           <w:i/>
         </w:rPr>
-        <w:t xml:space="preserve">38</w:t>
+        <w:t xml:space="preserve">39</w:t>
       </w:r>
       <w:r>
         <w:t xml:space="preserve">,</w:t>
@@ -2291,7 +2322,7 @@
           <w:iCs/>
           <w:i/>
         </w:rPr>
-        <w:t xml:space="preserve">39</w:t>
+        <w:t xml:space="preserve">40</w:t>
       </w:r>
       <w:r>
         <w:t xml:space="preserve">)</w:t>
@@ -2340,7 +2371,7 @@
           <w:iCs/>
           <w:i/>
         </w:rPr>
-        <w:t xml:space="preserve">40</w:t>
+        <w:t xml:space="preserve">41</w:t>
       </w:r>
       <w:r>
         <w:t xml:space="preserve">)</w:t>
@@ -2359,7 +2390,7 @@
           <w:iCs/>
           <w:i/>
         </w:rPr>
-        <w:t xml:space="preserve">41</w:t>
+        <w:t xml:space="preserve">42</w:t>
       </w:r>
       <w:r>
         <w:t xml:space="preserve">,</w:t>
@@ -2372,7 +2403,7 @@
           <w:iCs/>
           <w:i/>
         </w:rPr>
-        <w:t xml:space="preserve">42</w:t>
+        <w:t xml:space="preserve">43</w:t>
       </w:r>
       <w:r>
         <w:t xml:space="preserve">)</w:t>
@@ -2399,7 +2430,7 @@
           <w:iCs/>
           <w:i/>
         </w:rPr>
-        <w:t xml:space="preserve">43</w:t>
+        <w:t xml:space="preserve">44</w:t>
       </w:r>
       <w:r>
         <w:t xml:space="preserve">)</w:t>
@@ -2418,7 +2449,7 @@
           <w:iCs/>
           <w:i/>
         </w:rPr>
-        <w:t xml:space="preserve">44</w:t>
+        <w:t xml:space="preserve">45</w:t>
       </w:r>
       <w:r>
         <w:t xml:space="preserve">)</w:t>
@@ -2437,7 +2468,7 @@
           <w:iCs/>
           <w:i/>
         </w:rPr>
-        <w:t xml:space="preserve">45</w:t>
+        <w:t xml:space="preserve">46</w:t>
       </w:r>
       <w:r>
         <w:t xml:space="preserve">)</w:t>
@@ -2456,7 +2487,7 @@
           <w:iCs/>
           <w:i/>
         </w:rPr>
-        <w:t xml:space="preserve">46</w:t>
+        <w:t xml:space="preserve">47</w:t>
       </w:r>
       <w:r>
         <w:t xml:space="preserve">,</w:t>
@@ -2469,7 +2500,7 @@
           <w:iCs/>
           <w:i/>
         </w:rPr>
-        <w:t xml:space="preserve">47</w:t>
+        <w:t xml:space="preserve">48</w:t>
       </w:r>
       <w:r>
         <w:t xml:space="preserve">)</w:t>
@@ -2491,17 +2522,17 @@
           <w:iCs/>
           <w:i/>
         </w:rPr>
-        <w:t xml:space="preserve">48</w:t>
+        <w:t xml:space="preserve">49</w:t>
       </w:r>
       <w:r>
         <w:t xml:space="preserve">)</w:t>
       </w:r>
       <w:r>
-        <w:t xml:space="preserve">, each hypothesized to capture a distinct aspect of a multi-dimensional clinical syndrome, can be related to one another.</w:t>
-      </w:r>
-    </w:p>
-    <w:bookmarkEnd w:id="34"/>
-    <w:bookmarkStart w:id="49" w:name="materials-and-methods"/>
+        <w:t xml:space="preserve">, each hypothesized to capture a distinct aspect of a multi-dimensional clinical syndrome, can be related to one another. Ultimately, we believe that using the mapping of homologous gene expression between species can be an important part of building a transform that maps information obtained using mice to humans and vice versa.</w:t>
+      </w:r>
+    </w:p>
+    <w:bookmarkEnd w:id="35"/>
+    <w:bookmarkStart w:id="50" w:name="materials-methods"/>
     <w:p>
       <w:pPr>
         <w:pStyle w:val="Heading1"/>
@@ -2510,7 +2541,7 @@
         <w:t xml:space="preserve">Materials and methods</w:t>
       </w:r>
     </w:p>
-    <w:bookmarkStart w:id="36" w:name="mouse-gene-expression-data"/>
+    <w:bookmarkStart w:id="37" w:name="mouse-gene-expression-data"/>
     <w:p>
       <w:pPr>
         <w:pStyle w:val="Heading2"/>
@@ -2553,7 +2584,7 @@
           <w:iCs/>
           <w:i/>
         </w:rPr>
-        <w:t xml:space="preserve">49</w:t>
+        <w:t xml:space="preserve">50</w:t>
       </w:r>
       <w:r>
         <w:t xml:space="preserve">)</w:t>
@@ -2599,7 +2630,7 @@
       <w:r>
         <w:t xml:space="preserve">volumes from both the coronal and sagittal in-situ hybridization experiments as a sequence of 32-bit float values using the Allen Institute’s API (</w:t>
       </w:r>
-      <w:hyperlink r:id="rId35">
+      <w:hyperlink r:id="rId36">
         <w:r>
           <w:rPr>
             <w:rStyle w:val="Hyperlink"/>
@@ -2641,8 +2672,8 @@
         <w:t xml:space="preserve">transformation for consistency with the human data set. For those genes associated with more than one in-situ hybridization experiment, we averaged the expression of each voxel across the experiments. We subsequently filtered out genes for which more than 20% of voxels contained missing values. Finally, we applied a K-nearest neighbours algorithm to impute the remaining missing values. The result of this pre-processing pipeline was a gene-by-voxel expression matrix with 3958 genes and 61315 voxels for the coronal data set and a matrix with 3619 genes and 26317 voxels for the sagittal data set.</w:t>
       </w:r>
     </w:p>
-    <w:bookmarkEnd w:id="36"/>
-    <w:bookmarkStart w:id="39" w:name="human-gene-expression-data"/>
+    <w:bookmarkEnd w:id="37"/>
+    <w:bookmarkStart w:id="40" w:name="human-gene-expression-data"/>
     <w:p>
       <w:pPr>
         <w:pStyle w:val="Heading2"/>
@@ -2677,7 +2708,7 @@
       <w:r>
         <w:t xml:space="preserve">. The data were downloaded from the Allen Institute’s API (</w:t>
       </w:r>
-      <w:hyperlink r:id="rId37">
+      <w:hyperlink r:id="rId38">
         <w:r>
           <w:rPr>
             <w:rStyle w:val="Hyperlink"/>
@@ -2703,7 +2734,7 @@
       <w:r>
         <w:t xml:space="preserve">package in Python (</w:t>
       </w:r>
-      <w:hyperlink r:id="rId38">
+      <w:hyperlink r:id="rId39">
         <w:r>
           <w:rPr>
             <w:rStyle w:val="Hyperlink"/>
@@ -2725,7 +2756,7 @@
           <w:iCs/>
           <w:i/>
         </w:rPr>
-        <w:t xml:space="preserve">50</w:t>
+        <w:t xml:space="preserve">51</w:t>
       </w:r>
       <w:r>
         <w:t xml:space="preserve">)</w:t>
@@ -2759,7 +2790,7 @@
           <w:iCs/>
           <w:i/>
         </w:rPr>
-        <w:t xml:space="preserve">51</w:t>
+        <w:t xml:space="preserve">52</w:t>
       </w:r>
       <w:r>
         <w:t xml:space="preserve">)</w:t>
@@ -2798,8 +2829,8 @@
         <w:t xml:space="preserve">space. Finally, we combined the gene-by-sample expression matrices across the different donors. In doing so, we retained only those genes present in the data sets from all six donors. The result was a gene-by-sample expression matrix with 15125 genes and 3702 samples.</w:t>
       </w:r>
     </w:p>
-    <w:bookmarkEnd w:id="39"/>
-    <w:bookmarkStart w:id="40" w:name="mouse-atlases"/>
+    <w:bookmarkEnd w:id="40"/>
+    <w:bookmarkStart w:id="41" w:name="mouse-atlases"/>
     <w:p>
       <w:pPr>
         <w:pStyle w:val="Heading2"/>
@@ -2826,7 +2857,7 @@
           <w:iCs/>
           <w:i/>
         </w:rPr>
-        <w:t xml:space="preserve">52</w:t>
+        <w:t xml:space="preserve">53</w:t>
       </w:r>
       <w:r>
         <w:t xml:space="preserve">–</w:t>
@@ -2836,7 +2867,7 @@
           <w:iCs/>
           <w:i/>
         </w:rPr>
-        <w:t xml:space="preserve">56</w:t>
+        <w:t xml:space="preserve">57</w:t>
       </w:r>
       <w:r>
         <w:t xml:space="preserve">)</w:t>
@@ -2845,8 +2876,8 @@
         <w:t xml:space="preserve">, modified using the AMBA hierarchical ontology, which was downloaded from the Allen Institute’s API. The labels of the DSURQE atlas correspond to the leaf node regions in the AMBA ontology, which allowed us to use the hierarchical neuroanatomical tree to aggregate and prune the atlas labels to the desired level of granularity. For the purposes of our analyses, we removed white matter and ventricular regions entirely. The remaining grey matter regions were aggregated up the hierarchy so that the majority of resulting labels contained enough voxels to be classified appropriately by the multi-layer perceptron. In doing so, we maintained approximately the same level of tree depth within a broad region (e.g. cerebellar regions were chosen at the same level of granularity). This resulted in a mouse atlas with 67 grey matter regions. We additionally generated an atlas with 11 broader regions for visualization and annotation purposes.</w:t>
       </w:r>
     </w:p>
-    <w:bookmarkEnd w:id="40"/>
-    <w:bookmarkStart w:id="41" w:name="human-atlases"/>
+    <w:bookmarkEnd w:id="41"/>
+    <w:bookmarkStart w:id="42" w:name="human-atlases"/>
     <w:p>
       <w:pPr>
         <w:pStyle w:val="Heading2"/>
@@ -2863,8 +2894,8 @@
         <w:t xml:space="preserve">We used the hierarchical ontology from the AHBA, which we obtained using the Allen Institute’s API. We aggregated and pruned the neuroanatomical hierarchy to correspond roughly to the level of granularity obtained in our mouse atlas, resulting in 88 human brain regions. We additionally generated a set of 16 broad regions for visualization and annotation. White matter and ventricular regions were omitted entirely.</w:t>
       </w:r>
     </w:p>
-    <w:bookmarkEnd w:id="41"/>
-    <w:bookmarkStart w:id="42" w:name="X8d9cdb8766d7d32df38676f1101038eba2253aa"/>
+    <w:bookmarkEnd w:id="42"/>
+    <w:bookmarkStart w:id="43" w:name="X8d9cdb8766d7d32df38676f1101038eba2253aa"/>
     <w:p>
       <w:pPr>
         <w:pStyle w:val="Heading2"/>
@@ -2891,7 +2922,7 @@
           <w:iCs/>
           <w:i/>
         </w:rPr>
-        <w:t xml:space="preserve">29</w:t>
+        <w:t xml:space="preserve">58</w:t>
       </w:r>
       <w:r>
         <w:t xml:space="preserve">)</w:t>
@@ -2900,8 +2931,8 @@
         <w:t xml:space="preserve">, resulting in 2624 homologous genes present in both the mouse and human expression matrices. We then annotated each of the human samples with one of the 88 human atlas regions, and each of the mouse voxels with one of the 67 mouse atlas regions, discarding white matter and ventricular entries in the process. These labelled expression matrices were subsequently normalized as follows: For each matrix, we first standardized every gene across all voxels/samples using a z-scoring procedure. We then centered every voxel/sample by subtracting the average expression over all homologous genes. Finally, we generated the gene-by-region expression matrices by averaging the expression of every gene over the voxels/samples corresponding to each atlas region. Using these expression matrices, we generated the mouse-human similarity matrix by computing the Pearson correlation coefficient between all pairs of mouse and human regions.</w:t>
       </w:r>
     </w:p>
-    <w:bookmarkEnd w:id="42"/>
-    <w:bookmarkStart w:id="44" w:name="X3555a977d4cdf9f1ff4efff9ecbca194bf7d2d8"/>
+    <w:bookmarkEnd w:id="43"/>
+    <w:bookmarkStart w:id="45" w:name="X3555a977d4cdf9f1ff4efff9ecbca194bf7d2d8"/>
     <w:p>
       <w:pPr>
         <w:pStyle w:val="Heading2"/>
@@ -3045,7 +3076,7 @@
       <w:r>
         <w:t xml:space="preserve">library (</w:t>
       </w:r>
-      <w:hyperlink r:id="rId43">
+      <w:hyperlink r:id="rId44">
         <w:r>
           <w:rPr>
             <w:rStyle w:val="Hyperlink"/>
@@ -3108,7 +3139,7 @@
           <w:iCs/>
           <w:i/>
         </w:rPr>
-        <w:t xml:space="preserve">57</w:t>
+        <w:t xml:space="preserve">59</w:t>
       </w:r>
       <w:r>
         <w:t xml:space="preserve">)</w:t>
@@ -3178,8 +3209,8 @@
         <w:t xml:space="preserve">Given the stochasticity inherent in training the network (e.g. random weight initialization and stochastic optimization), we repeated the training and transformation process 500 times using the same network architecture and input data.</w:t>
       </w:r>
     </w:p>
-    <w:bookmarkEnd w:id="44"/>
-    <w:bookmarkStart w:id="48" w:name="data-and-code-availability"/>
+    <w:bookmarkEnd w:id="45"/>
+    <w:bookmarkStart w:id="49" w:name="data-and-code-availability"/>
     <w:p>
       <w:pPr>
         <w:pStyle w:val="Heading2"/>
@@ -3195,7 +3226,7 @@
       <w:r>
         <w:t xml:space="preserve">This manuscript, including all figures, was generated programmatically using R Markdown (</w:t>
       </w:r>
-      <w:hyperlink r:id="rId45">
+      <w:hyperlink r:id="rId46">
         <w:r>
           <w:rPr>
             <w:rStyle w:val="Hyperlink"/>
@@ -3204,9 +3235,15 @@
         </w:r>
       </w:hyperlink>
       <w:r>
-        <w:t xml:space="preserve">) and LaTeX (</w:t>
-      </w:r>
-      <w:hyperlink r:id="rId46">
+        <w:t xml:space="preserve">) and</w:t>
+      </w:r>
+      <w:r>
+        <w:t xml:space="preserve"> </w:t>
+      </w:r>
+      <w:r>
+        <w:t xml:space="preserve">(</w:t>
+      </w:r>
+      <w:hyperlink r:id="rId47">
         <w:r>
           <w:rPr>
             <w:rStyle w:val="Hyperlink"/>
@@ -3217,7 +3254,7 @@
       <w:r>
         <w:t xml:space="preserve">). The Allen Mouse Brain Atlas and Allen Human Brain Atlas data sets are openly accessible and can be downloaded from the Allen Institute’s API (</w:t>
       </w:r>
-      <w:hyperlink r:id="rId37">
+      <w:hyperlink r:id="rId38">
         <w:r>
           <w:rPr>
             <w:rStyle w:val="Hyperlink"/>
@@ -3231,7 +3268,7 @@
       <w:r>
         <w:t xml:space="preserve"> </w:t>
       </w:r>
-      <w:hyperlink r:id="rId47">
+      <w:hyperlink r:id="rId48">
         <w:r>
           <w:rPr>
             <w:rStyle w:val="Hyperlink"/>
@@ -3243,9 +3280,9 @@
         <w:t xml:space="preserve">.</w:t>
       </w:r>
     </w:p>
-    <w:bookmarkEnd w:id="48"/>
     <w:bookmarkEnd w:id="49"/>
-    <w:bookmarkStart w:id="111" w:name="references"/>
+    <w:bookmarkEnd w:id="50"/>
+    <w:bookmarkStart w:id="115" w:name="references"/>
     <w:p>
       <w:pPr>
         <w:pStyle w:val="Heading1"/>
@@ -3254,8 +3291,8 @@
         <w:t xml:space="preserve">References</w:t>
       </w:r>
     </w:p>
-    <w:bookmarkStart w:id="110" w:name="refs"/>
-    <w:bookmarkStart w:id="50" w:name="ref-hedrich_chapter_2004"/>
+    <w:bookmarkStart w:id="114" w:name="refs"/>
+    <w:bookmarkStart w:id="51" w:name="ref-hedrich_chapter_2004"/>
     <w:p>
       <w:pPr>
         <w:pStyle w:val="Bibliography"/>
@@ -3317,8 +3354,8 @@
         <w:t xml:space="preserve">(Elsevier Academic Press, 1st Edition., 2004), pp. 395–408.</w:t>
       </w:r>
     </w:p>
-    <w:bookmarkEnd w:id="50"/>
-    <w:bookmarkStart w:id="51" w:name="ref-houdebine_louis-marie_chapter_2004"/>
+    <w:bookmarkEnd w:id="51"/>
+    <w:bookmarkStart w:id="52" w:name="ref-houdebine_louis-marie_chapter_2004"/>
     <w:p>
       <w:pPr>
         <w:pStyle w:val="Bibliography"/>
@@ -3380,8 +3417,8 @@
         <w:t xml:space="preserve">(Elsevier Academic Press, 1st Edition., 2004), pp. 97–107.</w:t>
       </w:r>
     </w:p>
-    <w:bookmarkEnd w:id="51"/>
-    <w:bookmarkStart w:id="52" w:name="ref-dietrich_publication_2014"/>
+    <w:bookmarkEnd w:id="52"/>
+    <w:bookmarkStart w:id="53" w:name="ref-dietrich_publication_2014"/>
     <w:p>
       <w:pPr>
         <w:pStyle w:val="Bibliography"/>
@@ -3458,8 +3495,8 @@
         <w:t xml:space="preserve">, 787–794 (2014).</w:t>
       </w:r>
     </w:p>
-    <w:bookmarkEnd w:id="52"/>
-    <w:bookmarkStart w:id="53" w:name="ref-ellenbroek_rodent_2016"/>
+    <w:bookmarkEnd w:id="53"/>
+    <w:bookmarkStart w:id="54" w:name="ref-ellenbroek_rodent_2016"/>
     <w:p>
       <w:pPr>
         <w:pStyle w:val="Bibliography"/>
@@ -3503,8 +3540,8 @@
         <w:t xml:space="preserve">, 1079–1087 (2016).</w:t>
       </w:r>
     </w:p>
-    <w:bookmarkEnd w:id="53"/>
-    <w:bookmarkStart w:id="54" w:name="ref-oh_mesoscale_2014"/>
+    <w:bookmarkEnd w:id="54"/>
+    <w:bookmarkStart w:id="55" w:name="ref-oh_mesoscale_2014"/>
     <w:p>
       <w:pPr>
         <w:pStyle w:val="Bibliography"/>
@@ -3548,8 +3585,8 @@
         <w:t xml:space="preserve">, 207–214 (2014).</w:t>
       </w:r>
     </w:p>
-    <w:bookmarkEnd w:id="54"/>
-    <w:bookmarkStart w:id="55" w:name="ref-hodge_conserved_2019"/>
+    <w:bookmarkEnd w:id="55"/>
+    <w:bookmarkStart w:id="56" w:name="ref-hodge_conserved_2019"/>
     <w:p>
       <w:pPr>
         <w:pStyle w:val="Bibliography"/>
@@ -3593,8 +3630,8 @@
         <w:t xml:space="preserve">, 61–68 (2019).</w:t>
       </w:r>
     </w:p>
-    <w:bookmarkEnd w:id="55"/>
-    <w:bookmarkStart w:id="56" w:name="ref-yao_taxonomy_2021"/>
+    <w:bookmarkEnd w:id="56"/>
+    <w:bookmarkStart w:id="57" w:name="ref-yao_taxonomy_2021"/>
     <w:p>
       <w:pPr>
         <w:pStyle w:val="Bibliography"/>
@@ -3638,8 +3675,8 @@
         <w:t xml:space="preserve">, 3222–3241.e26 (2021).</w:t>
       </w:r>
     </w:p>
-    <w:bookmarkEnd w:id="56"/>
-    <w:bookmarkStart w:id="57" w:name="ref-hay_clinical_2014"/>
+    <w:bookmarkEnd w:id="57"/>
+    <w:bookmarkStart w:id="58" w:name="ref-hay_clinical_2014"/>
     <w:p>
       <w:pPr>
         <w:pStyle w:val="Bibliography"/>
@@ -3683,8 +3720,8 @@
         <w:t xml:space="preserve">, 40–51 (2014).</w:t>
       </w:r>
     </w:p>
-    <w:bookmarkEnd w:id="57"/>
-    <w:bookmarkStart w:id="58" w:name="ref-kaas_evolution_2012"/>
+    <w:bookmarkEnd w:id="58"/>
+    <w:bookmarkStart w:id="59" w:name="ref-kaas_evolution_2012"/>
     <w:p>
       <w:pPr>
         <w:pStyle w:val="Bibliography"/>
@@ -3728,8 +3765,8 @@
         <w:t xml:space="preserve">, 91–102 (2012).</w:t>
       </w:r>
     </w:p>
-    <w:bookmarkEnd w:id="58"/>
-    <w:bookmarkStart w:id="59" w:name="ref-krubitzer_magnificent_2007"/>
+    <w:bookmarkEnd w:id="59"/>
+    <w:bookmarkStart w:id="60" w:name="ref-krubitzer_magnificent_2007"/>
     <w:p>
       <w:pPr>
         <w:pStyle w:val="Bibliography"/>
@@ -3821,8 +3858,8 @@
         <w:t xml:space="preserve">, 201–208 (2007).</w:t>
       </w:r>
     </w:p>
-    <w:bookmarkEnd w:id="59"/>
-    <w:bookmarkStart w:id="60" w:name="ref-preuss_rats_1995"/>
+    <w:bookmarkEnd w:id="60"/>
+    <w:bookmarkStart w:id="61" w:name="ref-preuss_rats_1995"/>
     <w:p>
       <w:pPr>
         <w:pStyle w:val="Bibliography"/>
@@ -3896,8 +3933,8 @@
         <w:t xml:space="preserve">, 24 (1995).</w:t>
       </w:r>
     </w:p>
-    <w:bookmarkEnd w:id="60"/>
-    <w:bookmarkStart w:id="61" w:name="ref-laubach_what_2018"/>
+    <w:bookmarkEnd w:id="61"/>
+    <w:bookmarkStart w:id="62" w:name="ref-laubach_what_2018"/>
     <w:p>
       <w:pPr>
         <w:pStyle w:val="Bibliography"/>
@@ -3983,8 +4020,8 @@
         <w:t xml:space="preserve">, ENEURO.0315–18.2018 (2018).</w:t>
       </w:r>
     </w:p>
-    <w:bookmarkEnd w:id="61"/>
-    <w:bookmarkStart w:id="62" w:name="ref-van_heukelum_where_2020"/>
+    <w:bookmarkEnd w:id="62"/>
+    <w:bookmarkStart w:id="63" w:name="ref-van_heukelum_where_2020"/>
     <w:p>
       <w:pPr>
         <w:pStyle w:val="Bibliography"/>
@@ -4070,8 +4107,8 @@
         <w:t xml:space="preserve">, 285–299 (2020).</w:t>
       </w:r>
     </w:p>
-    <w:bookmarkEnd w:id="62"/>
-    <w:bookmarkStart w:id="63" w:name="ref-mars_common_2021"/>
+    <w:bookmarkEnd w:id="63"/>
+    <w:bookmarkStart w:id="64" w:name="ref-mars_common_2021"/>
     <w:p>
       <w:pPr>
         <w:pStyle w:val="Bibliography"/>
@@ -4154,8 +4191,8 @@
         <w:t xml:space="preserve">, 69–86 (2021).</w:t>
       </w:r>
     </w:p>
-    <w:bookmarkEnd w:id="63"/>
-    <w:bookmarkStart w:id="65" w:name="ref-mars_whole_2018"/>
+    <w:bookmarkEnd w:id="64"/>
+    <w:bookmarkStart w:id="66" w:name="ref-mars_whole_2018"/>
     <w:p>
       <w:pPr>
         <w:pStyle w:val="Bibliography"/>
@@ -4201,7 +4238,7 @@
       <w:r>
         <w:t xml:space="preserve">(2018), doi:</w:t>
       </w:r>
-      <w:hyperlink r:id="rId64">
+      <w:hyperlink r:id="rId65">
         <w:r>
           <w:rPr>
             <w:rStyle w:val="Hyperlink"/>
@@ -4213,8 +4250,8 @@
         <w:t xml:space="preserve">.</w:t>
       </w:r>
     </w:p>
-    <w:bookmarkEnd w:id="65"/>
-    <w:bookmarkStart w:id="66" w:name="ref-passingham_anatomical_2002"/>
+    <w:bookmarkEnd w:id="66"/>
+    <w:bookmarkStart w:id="67" w:name="ref-passingham_anatomical_2002"/>
     <w:p>
       <w:pPr>
         <w:pStyle w:val="Bibliography"/>
@@ -4258,8 +4295,8 @@
         <w:t xml:space="preserve">, 606–616 (2002).</w:t>
       </w:r>
     </w:p>
-    <w:bookmarkEnd w:id="66"/>
-    <w:bookmarkStart w:id="67" w:name="ref-mars_connectivity_2018"/>
+    <w:bookmarkEnd w:id="67"/>
+    <w:bookmarkStart w:id="68" w:name="ref-mars_connectivity_2018"/>
     <w:p>
       <w:pPr>
         <w:pStyle w:val="Bibliography"/>
@@ -4351,8 +4388,8 @@
         <w:t xml:space="preserve">, 1026–1037 (2018).</w:t>
       </w:r>
     </w:p>
-    <w:bookmarkEnd w:id="67"/>
-    <w:bookmarkStart w:id="68" w:name="ref-mars_comparing_2016"/>
+    <w:bookmarkEnd w:id="68"/>
+    <w:bookmarkStart w:id="69" w:name="ref-mars_comparing_2016"/>
     <w:p>
       <w:pPr>
         <w:pStyle w:val="Bibliography"/>
@@ -4396,8 +4433,8 @@
         <w:t xml:space="preserve">, 90–97 (2016).</w:t>
       </w:r>
     </w:p>
-    <w:bookmarkEnd w:id="68"/>
-    <w:bookmarkStart w:id="69" w:name="ref-mars_connectivity_2013"/>
+    <w:bookmarkEnd w:id="69"/>
+    <w:bookmarkStart w:id="70" w:name="ref-mars_connectivity_2013"/>
     <w:p>
       <w:pPr>
         <w:pStyle w:val="Bibliography"/>
@@ -4441,8 +4478,8 @@
         <w:t xml:space="preserve">, 10806–10811 (2013).</w:t>
       </w:r>
     </w:p>
-    <w:bookmarkEnd w:id="69"/>
-    <w:bookmarkStart w:id="70" w:name="ref-sallet_organization_2013"/>
+    <w:bookmarkEnd w:id="70"/>
+    <w:bookmarkStart w:id="71" w:name="ref-sallet_organization_2013"/>
     <w:p>
       <w:pPr>
         <w:pStyle w:val="Bibliography"/>
@@ -4543,8 +4580,8 @@
         <w:t xml:space="preserve">, 12255–12274 (2013).</w:t>
       </w:r>
     </w:p>
-    <w:bookmarkEnd w:id="70"/>
-    <w:bookmarkStart w:id="71" w:name="ref-neubert_comparison_2014"/>
+    <w:bookmarkEnd w:id="71"/>
+    <w:bookmarkStart w:id="72" w:name="ref-neubert_comparison_2014"/>
     <w:p>
       <w:pPr>
         <w:pStyle w:val="Bibliography"/>
@@ -4687,8 +4724,8 @@
         <w:t xml:space="preserve">, 700–713 (2014).</w:t>
       </w:r>
     </w:p>
-    <w:bookmarkEnd w:id="71"/>
-    <w:bookmarkStart w:id="72" w:name="ref-balsters_primate_2020"/>
+    <w:bookmarkEnd w:id="72"/>
+    <w:bookmarkStart w:id="73" w:name="ref-balsters_primate_2020"/>
     <w:p>
       <w:pPr>
         <w:pStyle w:val="Bibliography"/>
@@ -4732,8 +4769,8 @@
         <w:t xml:space="preserve">, 24 (2020).</w:t>
       </w:r>
     </w:p>
-    <w:bookmarkEnd w:id="72"/>
-    <w:bookmarkStart w:id="73" w:name="ref-schaeffer_divergence_2020"/>
+    <w:bookmarkEnd w:id="73"/>
+    <w:bookmarkStart w:id="74" w:name="ref-schaeffer_divergence_2020"/>
     <w:p>
       <w:pPr>
         <w:pStyle w:val="Bibliography"/>
@@ -4777,8 +4814,8 @@
         <w:t xml:space="preserve">, 21681–21689 (2020).</w:t>
       </w:r>
     </w:p>
-    <w:bookmarkEnd w:id="73"/>
-    <w:bookmarkStart w:id="74" w:name="ref-ortiz_molecular_2020"/>
+    <w:bookmarkEnd w:id="74"/>
+    <w:bookmarkStart w:id="75" w:name="ref-ortiz_molecular_2020"/>
     <w:p>
       <w:pPr>
         <w:pStyle w:val="Bibliography"/>
@@ -4822,8 +4859,8 @@
         <w:t xml:space="preserve">, 14 (2020).</w:t>
       </w:r>
     </w:p>
-    <w:bookmarkEnd w:id="74"/>
-    <w:bookmarkStart w:id="75" w:name="ref-lein_genome-wide_2007"/>
+    <w:bookmarkEnd w:id="75"/>
+    <w:bookmarkStart w:id="76" w:name="ref-lein_genome-wide_2007"/>
     <w:p>
       <w:pPr>
         <w:pStyle w:val="Bibliography"/>
@@ -4867,8 +4904,8 @@
         <w:t xml:space="preserve">, 168–176 (2007).</w:t>
       </w:r>
     </w:p>
-    <w:bookmarkEnd w:id="75"/>
-    <w:bookmarkStart w:id="76" w:name="ref-hawrylycz_anatomically_2012"/>
+    <w:bookmarkEnd w:id="76"/>
+    <w:bookmarkStart w:id="77" w:name="ref-hawrylycz_anatomically_2012"/>
     <w:p>
       <w:pPr>
         <w:pStyle w:val="Bibliography"/>
@@ -4912,8 +4949,8 @@
         <w:t xml:space="preserve">, 391–399 (2012).</w:t>
       </w:r>
     </w:p>
-    <w:bookmarkEnd w:id="76"/>
-    <w:bookmarkStart w:id="77" w:name="ref-burt_hierarchy_2018"/>
+    <w:bookmarkEnd w:id="77"/>
+    <w:bookmarkStart w:id="78" w:name="ref-burt_hierarchy_2018"/>
     <w:p>
       <w:pPr>
         <w:pStyle w:val="Bibliography"/>
@@ -4957,8 +4994,8 @@
         <w:t xml:space="preserve">, 1251–1259 (2018).</w:t>
       </w:r>
     </w:p>
-    <w:bookmarkEnd w:id="77"/>
-    <w:bookmarkStart w:id="78" w:name="ref-fulcher_multimodal_2019"/>
+    <w:bookmarkEnd w:id="78"/>
+    <w:bookmarkStart w:id="79" w:name="ref-fulcher_multimodal_2019"/>
     <w:p>
       <w:pPr>
         <w:pStyle w:val="Bibliography"/>
@@ -5002,8 +5039,8 @@
         <w:t xml:space="preserve">, 4689–4695 (2019).</w:t>
       </w:r>
     </w:p>
-    <w:bookmarkEnd w:id="78"/>
-    <w:bookmarkStart w:id="79" w:name="ref-ncbi_database_2018"/>
+    <w:bookmarkEnd w:id="79"/>
+    <w:bookmarkStart w:id="81" w:name="ref-englund_comparing_2021"/>
     <w:p>
       <w:pPr>
         <w:pStyle w:val="Bibliography"/>
@@ -5018,50 +5055,92 @@
         <w:t xml:space="preserve">	</w:t>
       </w:r>
       <w:r>
-        <w:t xml:space="preserve">NCBI, Database resources of the</w:t>
-      </w:r>
-      <w:r>
-        <w:t xml:space="preserve"> </w:t>
-      </w:r>
-      <w:r>
-        <w:t xml:space="preserve">National</w:t>
-      </w:r>
-      <w:r>
-        <w:t xml:space="preserve"> </w:t>
-      </w:r>
-      <w:r>
-        <w:t xml:space="preserve">Center</w:t>
-      </w:r>
-      <w:r>
-        <w:t xml:space="preserve"> </w:t>
-      </w:r>
-      <w:r>
-        <w:t xml:space="preserve">for</w:t>
-      </w:r>
-      <w:r>
-        <w:t xml:space="preserve"> </w:t>
-      </w:r>
-      <w:r>
-        <w:t xml:space="preserve">Biotechnology</w:t>
-      </w:r>
-      <w:r>
-        <w:t xml:space="preserve"> </w:t>
-      </w:r>
-      <w:r>
-        <w:t xml:space="preserve">Information</w:t>
-      </w:r>
+        <w:t xml:space="preserve">M. Englund, S. S. James, R. Bottom, K. J. Huffman, S. P. Wilson, L. A. Krubitzer, Comparing cortex-wide gene expression patterns between species in a common reference frame (2021), doi:</w:t>
+      </w:r>
+      <w:hyperlink r:id="rId80">
+        <w:r>
+          <w:rPr>
+            <w:rStyle w:val="Hyperlink"/>
+          </w:rPr>
+          <w:t xml:space="preserve">10.1101/2021.07.28.454203</w:t>
+        </w:r>
+      </w:hyperlink>
       <w:r>
         <w:t xml:space="preserve">.</w:t>
       </w:r>
-      <w:r>
-        <w:t xml:space="preserve"> </w:t>
-      </w:r>
-      <w:r>
-        <w:rPr>
-          <w:iCs/>
-          <w:i/>
-        </w:rPr>
-        <w:t xml:space="preserve">Nucleic Acids Research</w:t>
+    </w:p>
+    <w:bookmarkEnd w:id="81"/>
+    <w:bookmarkStart w:id="82" w:name="ref-kaas_reconstructing_2011"/>
+    <w:p>
+      <w:pPr>
+        <w:pStyle w:val="Bibliography"/>
+      </w:pPr>
+      <w:r>
+        <w:t xml:space="preserve">30.</w:t>
+      </w:r>
+      <w:r>
+        <w:t xml:space="preserve"> </w:t>
+      </w:r>
+      <w:r>
+        <w:t xml:space="preserve">	</w:t>
+      </w:r>
+      <w:r>
+        <w:t xml:space="preserve">J. H. Kaas, Reconstructing the</w:t>
+      </w:r>
+      <w:r>
+        <w:t xml:space="preserve"> </w:t>
+      </w:r>
+      <w:r>
+        <w:t xml:space="preserve">Areal</w:t>
+      </w:r>
+      <w:r>
+        <w:t xml:space="preserve"> </w:t>
+      </w:r>
+      <w:r>
+        <w:t xml:space="preserve">Organization</w:t>
+      </w:r>
+      <w:r>
+        <w:t xml:space="preserve"> </w:t>
+      </w:r>
+      <w:r>
+        <w:t xml:space="preserve">of the</w:t>
+      </w:r>
+      <w:r>
+        <w:t xml:space="preserve"> </w:t>
+      </w:r>
+      <w:r>
+        <w:t xml:space="preserve">Neocortex</w:t>
+      </w:r>
+      <w:r>
+        <w:t xml:space="preserve"> </w:t>
+      </w:r>
+      <w:r>
+        <w:t xml:space="preserve">of the</w:t>
+      </w:r>
+      <w:r>
+        <w:t xml:space="preserve"> </w:t>
+      </w:r>
+      <w:r>
+        <w:t xml:space="preserve">First</w:t>
+      </w:r>
+      <w:r>
+        <w:t xml:space="preserve"> </w:t>
+      </w:r>
+      <w:r>
+        <w:t xml:space="preserve">Mammals</w:t>
+      </w:r>
+      <w:r>
+        <w:t xml:space="preserve">.</w:t>
+      </w:r>
+      <w:r>
+        <w:t xml:space="preserve"> </w:t>
+      </w:r>
+      <w:r>
+        <w:rPr>
+          <w:iCs/>
+          <w:i/>
+        </w:rPr>
+        <w:t xml:space="preserve">Brain, Behavior and Evolution</w:t>
       </w:r>
       <w:r>
         <w:t xml:space="preserve">.</w:t>
@@ -5074,20 +5153,20 @@
           <w:bCs/>
           <w:b/>
         </w:rPr>
-        <w:t xml:space="preserve">46</w:t>
-      </w:r>
-      <w:r>
-        <w:t xml:space="preserve">, D8–D13 (2018).</w:t>
-      </w:r>
-    </w:p>
-    <w:bookmarkEnd w:id="79"/>
-    <w:bookmarkStart w:id="80" w:name="ref-kaas_reconstructing_2011"/>
+        <w:t xml:space="preserve">78</w:t>
+      </w:r>
+      <w:r>
+        <w:t xml:space="preserve">, 7–21 (2011).</w:t>
+      </w:r>
+    </w:p>
+    <w:bookmarkEnd w:id="82"/>
+    <w:bookmarkStart w:id="83" w:name="ref-horev_dosage-dependent_2011"/>
     <w:p>
       <w:pPr>
         <w:pStyle w:val="Bibliography"/>
       </w:pPr>
       <w:r>
-        <w:t xml:space="preserve">30.</w:t>
+        <w:t xml:space="preserve">31.</w:t>
       </w:r>
       <w:r>
         <w:t xml:space="preserve"> </w:t>
@@ -5096,62 +5175,17 @@
         <w:t xml:space="preserve">	</w:t>
       </w:r>
       <w:r>
-        <w:t xml:space="preserve">J. H. Kaas, Reconstructing the</w:t>
-      </w:r>
-      <w:r>
-        <w:t xml:space="preserve"> </w:t>
-      </w:r>
-      <w:r>
-        <w:t xml:space="preserve">Areal</w:t>
-      </w:r>
-      <w:r>
-        <w:t xml:space="preserve"> </w:t>
-      </w:r>
-      <w:r>
-        <w:t xml:space="preserve">Organization</w:t>
-      </w:r>
-      <w:r>
-        <w:t xml:space="preserve"> </w:t>
-      </w:r>
-      <w:r>
-        <w:t xml:space="preserve">of the</w:t>
-      </w:r>
-      <w:r>
-        <w:t xml:space="preserve"> </w:t>
-      </w:r>
-      <w:r>
-        <w:t xml:space="preserve">Neocortex</w:t>
-      </w:r>
-      <w:r>
-        <w:t xml:space="preserve"> </w:t>
-      </w:r>
-      <w:r>
-        <w:t xml:space="preserve">of the</w:t>
-      </w:r>
-      <w:r>
-        <w:t xml:space="preserve"> </w:t>
-      </w:r>
-      <w:r>
-        <w:t xml:space="preserve">First</w:t>
-      </w:r>
-      <w:r>
-        <w:t xml:space="preserve"> </w:t>
-      </w:r>
-      <w:r>
-        <w:t xml:space="preserve">Mammals</w:t>
-      </w:r>
-      <w:r>
-        <w:t xml:space="preserve">.</w:t>
-      </w:r>
-      <w:r>
-        <w:t xml:space="preserve"> </w:t>
-      </w:r>
-      <w:r>
-        <w:rPr>
-          <w:iCs/>
-          <w:i/>
-        </w:rPr>
-        <w:t xml:space="preserve">Brain, Behavior and Evolution</w:t>
+        <w:t xml:space="preserve">G. Horev, J. Ellegood, J. P. Lerch, Y.-E. E. Son, L. Muthuswamy, H. Vogel, A. M. Krieger, A. Buja, R. M. Henkelman, M. Wigler, A. A. Mills, Dosage-dependent phenotypes in models of 16p11.2 lesions found in autism.</w:t>
+      </w:r>
+      <w:r>
+        <w:t xml:space="preserve"> </w:t>
+      </w:r>
+      <w:r>
+        <w:rPr>
+          <w:iCs/>
+          <w:i/>
+        </w:rPr>
+        <w:t xml:space="preserve">Proceedings of the National Academy of Sciences</w:t>
       </w:r>
       <w:r>
         <w:t xml:space="preserve">.</w:t>
@@ -5164,20 +5198,20 @@
           <w:bCs/>
           <w:b/>
         </w:rPr>
-        <w:t xml:space="preserve">78</w:t>
-      </w:r>
-      <w:r>
-        <w:t xml:space="preserve">, 7–21 (2011).</w:t>
-      </w:r>
-    </w:p>
-    <w:bookmarkEnd w:id="80"/>
-    <w:bookmarkStart w:id="81" w:name="ref-horev_dosage-dependent_2011"/>
+        <w:t xml:space="preserve">108</w:t>
+      </w:r>
+      <w:r>
+        <w:t xml:space="preserve">, 17076–17081 (2011).</w:t>
+      </w:r>
+    </w:p>
+    <w:bookmarkEnd w:id="83"/>
+    <w:bookmarkStart w:id="84" w:name="ref-gompers_germline_2017"/>
     <w:p>
       <w:pPr>
         <w:pStyle w:val="Bibliography"/>
       </w:pPr>
       <w:r>
-        <w:t xml:space="preserve">31.</w:t>
+        <w:t xml:space="preserve">32.</w:t>
       </w:r>
       <w:r>
         <w:t xml:space="preserve"> </w:t>
@@ -5186,17 +5220,29 @@
         <w:t xml:space="preserve">	</w:t>
       </w:r>
       <w:r>
-        <w:t xml:space="preserve">G. Horev, J. Ellegood, J. P. Lerch, Y.-E. E. Son, L. Muthuswamy, H. Vogel, A. M. Krieger, A. Buja, R. M. Henkelman, M. Wigler, A. A. Mills, Dosage-dependent phenotypes in models of 16p11.2 lesions found in autism.</w:t>
-      </w:r>
-      <w:r>
-        <w:t xml:space="preserve"> </w:t>
-      </w:r>
-      <w:r>
-        <w:rPr>
-          <w:iCs/>
-          <w:i/>
-        </w:rPr>
-        <w:t xml:space="preserve">Proceedings of the National Academy of Sciences</w:t>
+        <w:t xml:space="preserve">A. L. Gompers, L. Su-Feher, J. Ellegood, N. A. Copping, M. A. Riyadh, T. W. Stradleigh, M. C. Pride, M. D. Schaffler, A. A. Wade, R. Catta-Preta, I. Zdilar, S. Louis, G. Kaushik, B. J. Mannion, I. Plajzer-Frick, V. Afzal, A. Visel, L. A. Pennacchio, D. E. Dickel, J. P. Lerch, J. N. Crawley, K. S. Zarbalis, J. L. Silverman, A. S. Nord, Germline</w:t>
+      </w:r>
+      <w:r>
+        <w:t xml:space="preserve"> </w:t>
+      </w:r>
+      <w:r>
+        <w:t xml:space="preserve">Chd8</w:t>
+      </w:r>
+      <w:r>
+        <w:t xml:space="preserve"> </w:t>
+      </w:r>
+      <w:r>
+        <w:t xml:space="preserve">haploinsufficiency alters brain development in mouse.</w:t>
+      </w:r>
+      <w:r>
+        <w:t xml:space="preserve"> </w:t>
+      </w:r>
+      <w:r>
+        <w:rPr>
+          <w:iCs/>
+          <w:i/>
+        </w:rPr>
+        <w:t xml:space="preserve">Nature Neuroscience</w:t>
       </w:r>
       <w:r>
         <w:t xml:space="preserve">.</w:t>
@@ -5209,20 +5255,20 @@
           <w:bCs/>
           <w:b/>
         </w:rPr>
-        <w:t xml:space="preserve">108</w:t>
-      </w:r>
-      <w:r>
-        <w:t xml:space="preserve">, 17076–17081 (2011).</w:t>
-      </w:r>
-    </w:p>
-    <w:bookmarkEnd w:id="81"/>
-    <w:bookmarkStart w:id="82" w:name="ref-gompers_germline_2017"/>
+        <w:t xml:space="preserve">20</w:t>
+      </w:r>
+      <w:r>
+        <w:t xml:space="preserve">, 1062–1073 (2017).</w:t>
+      </w:r>
+    </w:p>
+    <w:bookmarkEnd w:id="84"/>
+    <w:bookmarkStart w:id="85" w:name="ref-pagani_mtor-related_2021"/>
     <w:p>
       <w:pPr>
         <w:pStyle w:val="Bibliography"/>
       </w:pPr>
       <w:r>
-        <w:t xml:space="preserve">32.</w:t>
+        <w:t xml:space="preserve">33.</w:t>
       </w:r>
       <w:r>
         <w:t xml:space="preserve"> </w:t>
@@ -5231,29 +5277,26 @@
         <w:t xml:space="preserve">	</w:t>
       </w:r>
       <w:r>
-        <w:t xml:space="preserve">A. L. Gompers, L. Su-Feher, J. Ellegood, N. A. Copping, M. A. Riyadh, T. W. Stradleigh, M. C. Pride, M. D. Schaffler, A. A. Wade, R. Catta-Preta, I. Zdilar, S. Louis, G. Kaushik, B. J. Mannion, I. Plajzer-Frick, V. Afzal, A. Visel, L. A. Pennacchio, D. E. Dickel, J. P. Lerch, J. N. Crawley, K. S. Zarbalis, J. L. Silverman, A. S. Nord, Germline</w:t>
-      </w:r>
-      <w:r>
-        <w:t xml:space="preserve"> </w:t>
-      </w:r>
-      <w:r>
-        <w:t xml:space="preserve">Chd8</w:t>
-      </w:r>
-      <w:r>
-        <w:t xml:space="preserve"> </w:t>
-      </w:r>
-      <w:r>
-        <w:t xml:space="preserve">haploinsufficiency alters brain development in mouse.</w:t>
-      </w:r>
-      <w:r>
-        <w:t xml:space="preserve"> </w:t>
-      </w:r>
-      <w:r>
-        <w:rPr>
-          <w:iCs/>
-          <w:i/>
-        </w:rPr>
-        <w:t xml:space="preserve">Nature Neuroscience</w:t>
+        <w:t xml:space="preserve">M. Pagani, N. Barsotti, A. Bertero, S. Trakoshis, L. Ulysse, A. Locarno, I. Miseviciute, A. De Felice, C. Canella, K. Supekar, A. Galbusera, V. Menon, R. Tonini, G. Deco, M. V. Lombardo, M. Pasqualetti, A. Gozzi,</w:t>
+      </w:r>
+      <w:r>
+        <w:t xml:space="preserve"> </w:t>
+      </w:r>
+      <w:r>
+        <w:t xml:space="preserve">mTOR</w:t>
+      </w:r>
+      <w:r>
+        <w:t xml:space="preserve">-related synaptic pathology causes autism spectrum disorder-associated functional hyperconnectivity.</w:t>
+      </w:r>
+      <w:r>
+        <w:t xml:space="preserve"> </w:t>
+      </w:r>
+      <w:r>
+        <w:rPr>
+          <w:iCs/>
+          <w:i/>
+        </w:rPr>
+        <w:t xml:space="preserve">Nature Communications</w:t>
       </w:r>
       <w:r>
         <w:t xml:space="preserve">.</w:t>
@@ -5266,20 +5309,20 @@
           <w:bCs/>
           <w:b/>
         </w:rPr>
-        <w:t xml:space="preserve">20</w:t>
-      </w:r>
-      <w:r>
-        <w:t xml:space="preserve">, 1062–1073 (2017).</w:t>
-      </w:r>
-    </w:p>
-    <w:bookmarkEnd w:id="82"/>
-    <w:bookmarkStart w:id="83" w:name="ref-pagani_mtor-related_2021"/>
+        <w:t xml:space="preserve">12</w:t>
+      </w:r>
+      <w:r>
+        <w:t xml:space="preserve">, 6084 (2021).</w:t>
+      </w:r>
+    </w:p>
+    <w:bookmarkEnd w:id="85"/>
+    <w:bookmarkStart w:id="87" w:name="ref-ventura-antunes_different_2013"/>
     <w:p>
       <w:pPr>
         <w:pStyle w:val="Bibliography"/>
       </w:pPr>
       <w:r>
-        <w:t xml:space="preserve">33.</w:t>
+        <w:t xml:space="preserve">34.</w:t>
       </w:r>
       <w:r>
         <w:t xml:space="preserve"> </w:t>
@@ -5288,26 +5331,17 @@
         <w:t xml:space="preserve">	</w:t>
       </w:r>
       <w:r>
-        <w:t xml:space="preserve">M. Pagani, N. Barsotti, A. Bertero, S. Trakoshis, L. Ulysse, A. Locarno, I. Miseviciute, A. De Felice, C. Canella, K. Supekar, A. Galbusera, V. Menon, R. Tonini, G. Deco, M. V. Lombardo, M. Pasqualetti, A. Gozzi,</w:t>
-      </w:r>
-      <w:r>
-        <w:t xml:space="preserve"> </w:t>
-      </w:r>
-      <w:r>
-        <w:t xml:space="preserve">mTOR</w:t>
-      </w:r>
-      <w:r>
-        <w:t xml:space="preserve">-related synaptic pathology causes autism spectrum disorder-associated functional hyperconnectivity.</w:t>
-      </w:r>
-      <w:r>
-        <w:t xml:space="preserve"> </w:t>
-      </w:r>
-      <w:r>
-        <w:rPr>
-          <w:iCs/>
-          <w:i/>
-        </w:rPr>
-        <w:t xml:space="preserve">Nature Communications</w:t>
+        <w:t xml:space="preserve">L. Ventura-Antunes, B. Mota, S. Herculano-Houzel, Different scaling of white matter volume, cortical connectivity, and gyrification across rodent and primate brains.</w:t>
+      </w:r>
+      <w:r>
+        <w:t xml:space="preserve"> </w:t>
+      </w:r>
+      <w:r>
+        <w:rPr>
+          <w:iCs/>
+          <w:i/>
+        </w:rPr>
+        <w:t xml:space="preserve">Frontiers in Neuroanatomy</w:t>
       </w:r>
       <w:r>
         <w:t xml:space="preserve">.</w:t>
@@ -5320,51 +5354,6 @@
           <w:bCs/>
           <w:b/>
         </w:rPr>
-        <w:t xml:space="preserve">12</w:t>
-      </w:r>
-      <w:r>
-        <w:t xml:space="preserve">, 6084 (2021).</w:t>
-      </w:r>
-    </w:p>
-    <w:bookmarkEnd w:id="83"/>
-    <w:bookmarkStart w:id="85" w:name="ref-ventura-antunes_different_2013"/>
-    <w:p>
-      <w:pPr>
-        <w:pStyle w:val="Bibliography"/>
-      </w:pPr>
-      <w:r>
-        <w:t xml:space="preserve">34.</w:t>
-      </w:r>
-      <w:r>
-        <w:t xml:space="preserve"> </w:t>
-      </w:r>
-      <w:r>
-        <w:t xml:space="preserve">	</w:t>
-      </w:r>
-      <w:r>
-        <w:t xml:space="preserve">L. Ventura-Antunes, B. Mota, S. Herculano-Houzel, Different scaling of white matter volume, cortical connectivity, and gyrification across rodent and primate brains.</w:t>
-      </w:r>
-      <w:r>
-        <w:t xml:space="preserve"> </w:t>
-      </w:r>
-      <w:r>
-        <w:rPr>
-          <w:iCs/>
-          <w:i/>
-        </w:rPr>
-        <w:t xml:space="preserve">Frontiers in Neuroanatomy</w:t>
-      </w:r>
-      <w:r>
-        <w:t xml:space="preserve">.</w:t>
-      </w:r>
-      <w:r>
-        <w:t xml:space="preserve"> </w:t>
-      </w:r>
-      <w:r>
-        <w:rPr>
-          <w:bCs/>
-          <w:b/>
-        </w:rPr>
         <w:t xml:space="preserve">7</w:t>
       </w:r>
       <w:r>
@@ -5373,7 +5362,7 @@
       <w:r>
         <w:t xml:space="preserve">(2013), doi:</w:t>
       </w:r>
-      <w:hyperlink r:id="rId84">
+      <w:hyperlink r:id="rId86">
         <w:r>
           <w:rPr>
             <w:rStyle w:val="Hyperlink"/>
@@ -5385,8 +5374,8 @@
         <w:t xml:space="preserve">.</w:t>
       </w:r>
     </w:p>
-    <w:bookmarkEnd w:id="85"/>
-    <w:bookmarkStart w:id="86" w:name="ref-stahl_visualization_2016"/>
+    <w:bookmarkEnd w:id="87"/>
+    <w:bookmarkStart w:id="88" w:name="ref-stahl_visualization_2016"/>
     <w:p>
       <w:pPr>
         <w:pStyle w:val="Bibliography"/>
@@ -5430,8 +5419,8 @@
         <w:t xml:space="preserve">, 78–82 (2016).</w:t>
       </w:r>
     </w:p>
-    <w:bookmarkEnd w:id="86"/>
-    <w:bookmarkStart w:id="87" w:name="ref-vickovic_high-definition_2019"/>
+    <w:bookmarkEnd w:id="88"/>
+    <w:bookmarkStart w:id="89" w:name="ref-vickovic_high-definition_2019"/>
     <w:p>
       <w:pPr>
         <w:pStyle w:val="Bibliography"/>
@@ -5475,8 +5464,8 @@
         <w:t xml:space="preserve">, 987–990 (2019).</w:t>
       </w:r>
     </w:p>
-    <w:bookmarkEnd w:id="87"/>
-    <w:bookmarkStart w:id="88" w:name="ref-striedter_brains_2020"/>
+    <w:bookmarkEnd w:id="89"/>
+    <w:bookmarkStart w:id="90" w:name="ref-myers_molecular_2017"/>
     <w:p>
       <w:pPr>
         <w:pStyle w:val="Bibliography"/>
@@ -5491,6 +5480,25 @@
         <w:t xml:space="preserve">	</w:t>
       </w:r>
       <w:r>
+        <w:t xml:space="preserve">E. Myers, thesis, Boston University (2017).</w:t>
+      </w:r>
+    </w:p>
+    <w:bookmarkEnd w:id="90"/>
+    <w:bookmarkStart w:id="91" w:name="ref-striedter_brains_2020"/>
+    <w:p>
+      <w:pPr>
+        <w:pStyle w:val="Bibliography"/>
+      </w:pPr>
+      <w:r>
+        <w:t xml:space="preserve">38.</w:t>
+      </w:r>
+      <w:r>
+        <w:t xml:space="preserve"> </w:t>
+      </w:r>
+      <w:r>
+        <w:t xml:space="preserve">	</w:t>
+      </w:r>
+      <w:r>
         <w:t xml:space="preserve">G. F. Striedter, R. G. Northcutt,</w:t>
       </w:r>
       <w:r>
@@ -5538,14 +5546,14 @@
         <w:t xml:space="preserve">(Oxford University Press, 2020).</w:t>
       </w:r>
     </w:p>
-    <w:bookmarkEnd w:id="88"/>
-    <w:bookmarkStart w:id="89" w:name="ref-chaplin_conserved_2013"/>
+    <w:bookmarkEnd w:id="91"/>
+    <w:bookmarkStart w:id="92" w:name="ref-chaplin_conserved_2013"/>
     <w:p>
       <w:pPr>
         <w:pStyle w:val="Bibliography"/>
       </w:pPr>
       <w:r>
-        <w:t xml:space="preserve">38.</w:t>
+        <w:t xml:space="preserve">39.</w:t>
       </w:r>
       <w:r>
         <w:t xml:space="preserve"> </w:t>
@@ -5652,14 +5660,14 @@
         <w:t xml:space="preserve">, 15120–15125 (2013).</w:t>
       </w:r>
     </w:p>
-    <w:bookmarkEnd w:id="89"/>
-    <w:bookmarkStart w:id="90" w:name="ref-mars_evolutionary_2016"/>
+    <w:bookmarkEnd w:id="92"/>
+    <w:bookmarkStart w:id="93" w:name="ref-mars_evolutionary_2016"/>
     <w:p>
       <w:pPr>
         <w:pStyle w:val="Bibliography"/>
       </w:pPr>
       <w:r>
-        <w:t xml:space="preserve">39.</w:t>
+        <w:t xml:space="preserve">40.</w:t>
       </w:r>
       <w:r>
         <w:t xml:space="preserve"> </w:t>
@@ -5715,14 +5723,14 @@
         <w:t xml:space="preserve">(Academic Press, 2016), vol. 4, pp. 185–205.</w:t>
       </w:r>
     </w:p>
-    <w:bookmarkEnd w:id="90"/>
-    <w:bookmarkStart w:id="91" w:name="ref-eichert_cross-species_2020"/>
+    <w:bookmarkEnd w:id="93"/>
+    <w:bookmarkStart w:id="94" w:name="ref-eichert_cross-species_2020"/>
     <w:p>
       <w:pPr>
         <w:pStyle w:val="Bibliography"/>
       </w:pPr>
       <w:r>
-        <w:t xml:space="preserve">40.</w:t>
+        <w:t xml:space="preserve">41.</w:t>
       </w:r>
       <w:r>
         <w:t xml:space="preserve"> </w:t>
@@ -5760,14 +5768,14 @@
         <w:t xml:space="preserve">, e53232 (2020).</w:t>
       </w:r>
     </w:p>
-    <w:bookmarkEnd w:id="91"/>
-    <w:bookmarkStart w:id="92" w:name="ref-rudebeck_foraging_2022"/>
+    <w:bookmarkEnd w:id="94"/>
+    <w:bookmarkStart w:id="95" w:name="ref-rudebeck_foraging_2022"/>
     <w:p>
       <w:pPr>
         <w:pStyle w:val="Bibliography"/>
       </w:pPr>
       <w:r>
-        <w:t xml:space="preserve">41.</w:t>
+        <w:t xml:space="preserve">42.</w:t>
       </w:r>
       <w:r>
         <w:t xml:space="preserve"> </w:t>
@@ -5817,14 +5825,14 @@
         <w:t xml:space="preserve">, 134–146 (2022).</w:t>
       </w:r>
     </w:p>
-    <w:bookmarkEnd w:id="92"/>
-    <w:bookmarkStart w:id="93" w:name="ref-kaas_neocortex_2011"/>
+    <w:bookmarkEnd w:id="95"/>
+    <w:bookmarkStart w:id="96" w:name="ref-kaas_neocortex_2011"/>
     <w:p>
       <w:pPr>
         <w:pStyle w:val="Bibliography"/>
       </w:pPr>
       <w:r>
-        <w:t xml:space="preserve">42.</w:t>
+        <w:t xml:space="preserve">43.</w:t>
       </w:r>
       <w:r>
         <w:t xml:space="preserve"> </w:t>
@@ -5862,14 +5870,14 @@
         <w:t xml:space="preserve">, 10.1111/j.1749–6632.2011.05981.x (2011).</w:t>
       </w:r>
     </w:p>
-    <w:bookmarkEnd w:id="93"/>
-    <w:bookmarkStart w:id="94" w:name="ref-barron_cross-species_2021"/>
+    <w:bookmarkEnd w:id="96"/>
+    <w:bookmarkStart w:id="97" w:name="ref-barron_cross-species_2021"/>
     <w:p>
       <w:pPr>
         <w:pStyle w:val="Bibliography"/>
       </w:pPr>
       <w:r>
-        <w:t xml:space="preserve">43.</w:t>
+        <w:t xml:space="preserve">44.</w:t>
       </w:r>
       <w:r>
         <w:t xml:space="preserve"> </w:t>
@@ -5907,14 +5915,14 @@
         <w:t xml:space="preserve">, 20190633 (2021).</w:t>
       </w:r>
     </w:p>
-    <w:bookmarkEnd w:id="94"/>
-    <w:bookmarkStart w:id="95" w:name="ref-liu_functional_2021"/>
+    <w:bookmarkEnd w:id="97"/>
+    <w:bookmarkStart w:id="98" w:name="ref-liu_functional_2021"/>
     <w:p>
       <w:pPr>
         <w:pStyle w:val="Bibliography"/>
       </w:pPr>
       <w:r>
-        <w:t xml:space="preserve">44.</w:t>
+        <w:t xml:space="preserve">45.</w:t>
       </w:r>
       <w:r>
         <w:t xml:space="preserve"> </w:t>
@@ -5952,14 +5960,14 @@
         <w:t xml:space="preserve">, 118006 (2021).</w:t>
       </w:r>
     </w:p>
-    <w:bookmarkEnd w:id="95"/>
-    <w:bookmarkStart w:id="96" w:name="ref-mandino_triple-network_2021"/>
+    <w:bookmarkEnd w:id="98"/>
+    <w:bookmarkStart w:id="99" w:name="ref-mandino_triple-network_2021"/>
     <w:p>
       <w:pPr>
         <w:pStyle w:val="Bibliography"/>
       </w:pPr>
       <w:r>
-        <w:t xml:space="preserve">45.</w:t>
+        <w:t xml:space="preserve">46.</w:t>
       </w:r>
       <w:r>
         <w:t xml:space="preserve"> </w:t>
@@ -5984,14 +5992,14 @@
         <w:t xml:space="preserve">, 1–8 (2021).</w:t>
       </w:r>
     </w:p>
-    <w:bookmarkEnd w:id="96"/>
-    <w:bookmarkStart w:id="97" w:name="ref-simonoff_psychiatric_2008"/>
+    <w:bookmarkEnd w:id="99"/>
+    <w:bookmarkStart w:id="100" w:name="ref-simonoff_psychiatric_2008"/>
     <w:p>
       <w:pPr>
         <w:pStyle w:val="Bibliography"/>
       </w:pPr>
       <w:r>
-        <w:t xml:space="preserve">46.</w:t>
+        <w:t xml:space="preserve">47.</w:t>
       </w:r>
       <w:r>
         <w:t xml:space="preserve"> </w:t>
@@ -6131,14 +6139,14 @@
         <w:t xml:space="preserve">, 921–929 (2008).</w:t>
       </w:r>
     </w:p>
-    <w:bookmarkEnd w:id="97"/>
-    <w:bookmarkStart w:id="98" w:name="ref-grzadzinski_dsm-5_2013"/>
+    <w:bookmarkEnd w:id="100"/>
+    <w:bookmarkStart w:id="101" w:name="ref-grzadzinski_dsm-5_2013"/>
     <w:p>
       <w:pPr>
         <w:pStyle w:val="Bibliography"/>
       </w:pPr>
       <w:r>
-        <w:t xml:space="preserve">47.</w:t>
+        <w:t xml:space="preserve">48.</w:t>
       </w:r>
       <w:r>
         <w:t xml:space="preserve"> </w:t>
@@ -6203,14 +6211,14 @@
         <w:t xml:space="preserve">, 12 (2013).</w:t>
       </w:r>
     </w:p>
-    <w:bookmarkEnd w:id="98"/>
-    <w:bookmarkStart w:id="99" w:name="ref-ellegood_clustering_2015"/>
+    <w:bookmarkEnd w:id="101"/>
+    <w:bookmarkStart w:id="102" w:name="ref-ellegood_clustering_2015"/>
     <w:p>
       <w:pPr>
         <w:pStyle w:val="Bibliography"/>
       </w:pPr>
       <w:r>
-        <w:t xml:space="preserve">48.</w:t>
+        <w:t xml:space="preserve">49.</w:t>
       </w:r>
       <w:r>
         <w:t xml:space="preserve"> </w:t>
@@ -6248,14 +6256,14 @@
         <w:t xml:space="preserve">, 118–125 (2015).</w:t>
       </w:r>
     </w:p>
-    <w:bookmarkEnd w:id="99"/>
-    <w:bookmarkStart w:id="100" w:name="ref-wang_allen_2020"/>
+    <w:bookmarkEnd w:id="102"/>
+    <w:bookmarkStart w:id="103" w:name="ref-wang_allen_2020"/>
     <w:p>
       <w:pPr>
         <w:pStyle w:val="Bibliography"/>
       </w:pPr>
       <w:r>
-        <w:t xml:space="preserve">49.</w:t>
+        <w:t xml:space="preserve">50.</w:t>
       </w:r>
       <w:r>
         <w:t xml:space="preserve"> </w:t>
@@ -6359,14 +6367,14 @@
         <w:t xml:space="preserve">, 936–953.e20 (2020).</w:t>
       </w:r>
     </w:p>
-    <w:bookmarkEnd w:id="100"/>
-    <w:bookmarkStart w:id="101" w:name="ref-markello_standardizing_2021"/>
+    <w:bookmarkEnd w:id="103"/>
+    <w:bookmarkStart w:id="104" w:name="ref-markello_standardizing_2021"/>
     <w:p>
       <w:pPr>
         <w:pStyle w:val="Bibliography"/>
       </w:pPr>
       <w:r>
-        <w:t xml:space="preserve">50.</w:t>
+        <w:t xml:space="preserve">51.</w:t>
       </w:r>
       <w:r>
         <w:t xml:space="preserve"> </w:t>
@@ -6391,14 +6399,14 @@
         <w:t xml:space="preserve">, 22 (2021).</w:t>
       </w:r>
     </w:p>
-    <w:bookmarkEnd w:id="101"/>
-    <w:bookmarkStart w:id="102" w:name="ref-arnatkeviciute_practical_2019"/>
+    <w:bookmarkEnd w:id="104"/>
+    <w:bookmarkStart w:id="105" w:name="ref-arnatkeviciute_practical_2019"/>
     <w:p>
       <w:pPr>
         <w:pStyle w:val="Bibliography"/>
       </w:pPr>
       <w:r>
-        <w:t xml:space="preserve">51.</w:t>
+        <w:t xml:space="preserve">52.</w:t>
       </w:r>
       <w:r>
         <w:t xml:space="preserve"> </w:t>
@@ -6436,14 +6444,14 @@
         <w:t xml:space="preserve">, 353–367 (2019).</w:t>
       </w:r>
     </w:p>
-    <w:bookmarkEnd w:id="102"/>
-    <w:bookmarkStart w:id="103" w:name="ref-dorr_high_2008"/>
+    <w:bookmarkEnd w:id="105"/>
+    <w:bookmarkStart w:id="106" w:name="ref-dorr_high_2008"/>
     <w:p>
       <w:pPr>
         <w:pStyle w:val="Bibliography"/>
       </w:pPr>
       <w:r>
-        <w:t xml:space="preserve">52.</w:t>
+        <w:t xml:space="preserve">53.</w:t>
       </w:r>
       <w:r>
         <w:t xml:space="preserve"> </w:t>
@@ -6499,14 +6507,14 @@
         <w:t xml:space="preserve">, 60–69 (2008).</w:t>
       </w:r>
     </w:p>
-    <w:bookmarkEnd w:id="103"/>
-    <w:bookmarkStart w:id="104" w:name="ref-richards_segmentation_2011"/>
+    <w:bookmarkEnd w:id="106"/>
+    <w:bookmarkStart w:id="107" w:name="ref-richards_segmentation_2011"/>
     <w:p>
       <w:pPr>
         <w:pStyle w:val="Bibliography"/>
       </w:pPr>
       <w:r>
-        <w:t xml:space="preserve">53.</w:t>
+        <w:t xml:space="preserve">54.</w:t>
       </w:r>
       <w:r>
         <w:t xml:space="preserve"> </w:t>
@@ -6544,14 +6552,14 @@
         <w:t xml:space="preserve">, 732–740 (2011).</w:t>
       </w:r>
     </w:p>
-    <w:bookmarkEnd w:id="104"/>
-    <w:bookmarkStart w:id="105" w:name="ref-ullmann_segmentation_2013"/>
+    <w:bookmarkEnd w:id="107"/>
+    <w:bookmarkStart w:id="108" w:name="ref-ullmann_segmentation_2013"/>
     <w:p>
       <w:pPr>
         <w:pStyle w:val="Bibliography"/>
       </w:pPr>
       <w:r>
-        <w:t xml:space="preserve">54.</w:t>
+        <w:t xml:space="preserve">55.</w:t>
       </w:r>
       <w:r>
         <w:t xml:space="preserve"> </w:t>
@@ -6619,14 +6627,14 @@
         <w:t xml:space="preserve">, 196–203 (2013).</w:t>
       </w:r>
     </w:p>
-    <w:bookmarkEnd w:id="105"/>
-    <w:bookmarkStart w:id="106" w:name="ref-steadman_genetic_2014"/>
+    <w:bookmarkEnd w:id="108"/>
+    <w:bookmarkStart w:id="109" w:name="ref-steadman_genetic_2014"/>
     <w:p>
       <w:pPr>
         <w:pStyle w:val="Bibliography"/>
       </w:pPr>
       <w:r>
-        <w:t xml:space="preserve">55.</w:t>
+        <w:t xml:space="preserve">56.</w:t>
       </w:r>
       <w:r>
         <w:t xml:space="preserve"> </w:t>
@@ -6769,14 +6777,14 @@
         <w:t xml:space="preserve">, 124–137 (2014).</w:t>
       </w:r>
     </w:p>
-    <w:bookmarkEnd w:id="106"/>
-    <w:bookmarkStart w:id="107" w:name="ref-qiu_mouse_2018"/>
+    <w:bookmarkEnd w:id="109"/>
+    <w:bookmarkStart w:id="110" w:name="ref-qiu_mouse_2018"/>
     <w:p>
       <w:pPr>
         <w:pStyle w:val="Bibliography"/>
       </w:pPr>
       <w:r>
-        <w:t xml:space="preserve">56.</w:t>
+        <w:t xml:space="preserve">57.</w:t>
       </w:r>
       <w:r>
         <w:t xml:space="preserve"> </w:t>
@@ -6826,14 +6834,14 @@
         <w:t xml:space="preserve">, 2615 (2018).</w:t>
       </w:r>
     </w:p>
-    <w:bookmarkEnd w:id="107"/>
-    <w:bookmarkStart w:id="109" w:name="ref-loshchilov_decoupled_2019"/>
+    <w:bookmarkEnd w:id="110"/>
+    <w:bookmarkStart w:id="111" w:name="ref-ncbi_database_2018"/>
     <w:p>
       <w:pPr>
         <w:pStyle w:val="Bibliography"/>
       </w:pPr>
       <w:r>
-        <w:t xml:space="preserve">57.</w:t>
+        <w:t xml:space="preserve">58.</w:t>
       </w:r>
       <w:r>
         <w:t xml:space="preserve"> </w:t>
@@ -6842,6 +6850,84 @@
         <w:t xml:space="preserve">	</w:t>
       </w:r>
       <w:r>
+        <w:t xml:space="preserve">NCBI, Database resources of the</w:t>
+      </w:r>
+      <w:r>
+        <w:t xml:space="preserve"> </w:t>
+      </w:r>
+      <w:r>
+        <w:t xml:space="preserve">National</w:t>
+      </w:r>
+      <w:r>
+        <w:t xml:space="preserve"> </w:t>
+      </w:r>
+      <w:r>
+        <w:t xml:space="preserve">Center</w:t>
+      </w:r>
+      <w:r>
+        <w:t xml:space="preserve"> </w:t>
+      </w:r>
+      <w:r>
+        <w:t xml:space="preserve">for</w:t>
+      </w:r>
+      <w:r>
+        <w:t xml:space="preserve"> </w:t>
+      </w:r>
+      <w:r>
+        <w:t xml:space="preserve">Biotechnology</w:t>
+      </w:r>
+      <w:r>
+        <w:t xml:space="preserve"> </w:t>
+      </w:r>
+      <w:r>
+        <w:t xml:space="preserve">Information</w:t>
+      </w:r>
+      <w:r>
+        <w:t xml:space="preserve">.</w:t>
+      </w:r>
+      <w:r>
+        <w:t xml:space="preserve"> </w:t>
+      </w:r>
+      <w:r>
+        <w:rPr>
+          <w:iCs/>
+          <w:i/>
+        </w:rPr>
+        <w:t xml:space="preserve">Nucleic Acids Research</w:t>
+      </w:r>
+      <w:r>
+        <w:t xml:space="preserve">.</w:t>
+      </w:r>
+      <w:r>
+        <w:t xml:space="preserve"> </w:t>
+      </w:r>
+      <w:r>
+        <w:rPr>
+          <w:bCs/>
+          <w:b/>
+        </w:rPr>
+        <w:t xml:space="preserve">46</w:t>
+      </w:r>
+      <w:r>
+        <w:t xml:space="preserve">, D8–D13 (2018).</w:t>
+      </w:r>
+    </w:p>
+    <w:bookmarkEnd w:id="111"/>
+    <w:bookmarkStart w:id="113" w:name="ref-loshchilov_decoupled_2019"/>
+    <w:p>
+      <w:pPr>
+        <w:pStyle w:val="Bibliography"/>
+      </w:pPr>
+      <w:r>
+        <w:t xml:space="preserve">59.</w:t>
+      </w:r>
+      <w:r>
+        <w:t xml:space="preserve"> </w:t>
+      </w:r>
+      <w:r>
+        <w:t xml:space="preserve">	</w:t>
+      </w:r>
+      <w:r>
         <w:t xml:space="preserve">I. Loshchilov, F. Hutter, in</w:t>
       </w:r>
       <w:r>
@@ -6947,7 +7033,7 @@
       <w:r>
         <w:t xml:space="preserve"> </w:t>
       </w:r>
-      <w:hyperlink r:id="rId108">
+      <w:hyperlink r:id="rId112">
         <w:r>
           <w:rPr>
             <w:rStyle w:val="Hyperlink"/>
@@ -6959,10 +7045,10 @@
         <w:t xml:space="preserve">).</w:t>
       </w:r>
     </w:p>
-    <w:bookmarkEnd w:id="109"/>
-    <w:bookmarkEnd w:id="110"/>
-    <w:bookmarkEnd w:id="111"/>
-    <w:bookmarkStart w:id="112" w:name="acknowledgments"/>
+    <w:bookmarkEnd w:id="113"/>
+    <w:bookmarkEnd w:id="114"/>
+    <w:bookmarkEnd w:id="115"/>
+    <w:bookmarkStart w:id="116" w:name="acknowledgments"/>
     <w:p>
       <w:pPr>
         <w:pStyle w:val="Heading1"/>
@@ -6971,8 +7057,8 @@
         <w:t xml:space="preserve">Acknowledgments</w:t>
       </w:r>
     </w:p>
-    <w:bookmarkEnd w:id="112"/>
-    <w:bookmarkStart w:id="119" w:name="figures-and-tables"/>
+    <w:bookmarkEnd w:id="116"/>
+    <w:bookmarkStart w:id="123" w:name="figures-and-tables"/>
     <w:p>
       <w:pPr>
         <w:pStyle w:val="Heading1"/>
@@ -7001,7 +7087,7 @@
                     </pic:cNvPicPr>
                   </pic:nvPicPr>
                   <pic:blipFill>
-                    <a:blip r:embed="rId113"/>
+                    <a:blip r:embed="rId117"/>
                     <a:stretch>
                       <a:fillRect/>
                     </a:stretch>
@@ -7068,7 +7154,7 @@
                     </pic:cNvPicPr>
                   </pic:nvPicPr>
                   <pic:blipFill>
-                    <a:blip r:embed="rId114"/>
+                    <a:blip r:embed="rId118"/>
                     <a:stretch>
                       <a:fillRect/>
                     </a:stretch>
@@ -7135,7 +7221,7 @@
                     </pic:cNvPicPr>
                   </pic:nvPicPr>
                   <pic:blipFill>
-                    <a:blip r:embed="rId115"/>
+                    <a:blip r:embed="rId119"/>
                     <a:stretch>
                       <a:fillRect/>
                     </a:stretch>
@@ -7202,7 +7288,7 @@
                     </pic:cNvPicPr>
                   </pic:nvPicPr>
                   <pic:blipFill>
-                    <a:blip r:embed="rId116"/>
+                    <a:blip r:embed="rId120"/>
                     <a:stretch>
                       <a:fillRect/>
                     </a:stretch>
@@ -7266,7 +7352,7 @@
                     </pic:cNvPicPr>
                   </pic:nvPicPr>
                   <pic:blipFill>
-                    <a:blip r:embed="rId117"/>
+                    <a:blip r:embed="rId121"/>
                     <a:stretch>
                       <a:fillRect/>
                     </a:stretch>
@@ -7336,7 +7422,7 @@
                     </pic:cNvPicPr>
                   </pic:nvPicPr>
                   <pic:blipFill>
-                    <a:blip r:embed="rId118"/>
+                    <a:blip r:embed="rId122"/>
                     <a:stretch>
                       <a:fillRect/>
                     </a:stretch>
@@ -7383,8 +7469,8 @@
         <w:t xml:space="preserve">) Proportions of latent spaces in which mouse striatal voxels are maximally similar to human target regions.</w:t>
       </w:r>
     </w:p>
-    <w:bookmarkEnd w:id="119"/>
-    <w:bookmarkStart w:id="120" w:name="supplementary-materials"/>
+    <w:bookmarkEnd w:id="123"/>
+    <w:bookmarkStart w:id="124" w:name="supplementary-materials"/>
     <w:p>
       <w:pPr>
         <w:pStyle w:val="Heading1"/>
@@ -7393,7 +7479,7 @@
         <w:t xml:space="preserve">Supplementary Materials</w:t>
       </w:r>
     </w:p>
-    <w:bookmarkEnd w:id="120"/>
+    <w:bookmarkEnd w:id="124"/>
     <w:sectPr>
       <w:pgSz w:h="15840" w:w="12240"/>
       <w:pgMar w:bottom="1440" w:footer="720" w:gutter="0" w:header="720" w:left="1440" w:right="1440" w:top="1440"/>

</xml_diff>